<commit_message>
AddFriendDialog.js added to invite friend
</commit_message>
<xml_diff>
--- a/notes.docx
+++ b/notes.docx
@@ -430,6 +430,82 @@
           <w:szCs w:val="28"/>
         </w:rPr>
       </w:pPr>
+      <w:r>
+        <w:rPr>
+          <w:rFonts w:ascii="Times New Roman" w:hAnsi="Times New Roman" w:cs="Times New Roman"/>
+          <w:sz w:val="28"/>
+          <w:szCs w:val="28"/>
+        </w:rPr>
+        <w:t xml:space="preserve">Module 4: </w:t>
+      </w:r>
+      <w:r>
+        <w:rPr>
+          <w:rFonts w:ascii="Times New Roman" w:hAnsi="Times New Roman" w:cs="Times New Roman"/>
+          <w:sz w:val="28"/>
+          <w:szCs w:val="28"/>
+        </w:rPr>
+        <w:t>Dashboard</w:t>
+      </w:r>
+    </w:p>
+    <w:p>
+      <w:pPr>
+        <w:jc w:val="both"/>
+        <w:rPr>
+          <w:rFonts w:ascii="Times New Roman" w:hAnsi="Times New Roman" w:cs="Times New Roman"/>
+          <w:sz w:val="28"/>
+          <w:szCs w:val="28"/>
+        </w:rPr>
+      </w:pPr>
+      <w:r>
+        <w:rPr>
+          <w:rFonts w:ascii="Times New Roman" w:hAnsi="Times New Roman" w:cs="Times New Roman"/>
+          <w:noProof/>
+          <w:sz w:val="28"/>
+          <w:szCs w:val="28"/>
+        </w:rPr>
+        <w:lastRenderedPageBreak/>
+        <w:drawing>
+          <wp:inline distT="0" distB="0" distL="0" distR="0" wp14:anchorId="43A6B1BA" wp14:editId="25C9E801">
+            <wp:extent cx="5943600" cy="3343275"/>
+            <wp:effectExtent l="0" t="0" r="0" b="9525"/>
+            <wp:docPr id="2" name="Picture 2"/>
+            <wp:cNvGraphicFramePr>
+              <a:graphicFrameLocks xmlns:a="http://schemas.openxmlformats.org/drawingml/2006/main" noChangeAspect="1"/>
+            </wp:cNvGraphicFramePr>
+            <a:graphic xmlns:a="http://schemas.openxmlformats.org/drawingml/2006/main">
+              <a:graphicData uri="http://schemas.openxmlformats.org/drawingml/2006/picture">
+                <pic:pic xmlns:pic="http://schemas.openxmlformats.org/drawingml/2006/picture">
+                  <pic:nvPicPr>
+                    <pic:cNvPr id="2" name="Picture 2"/>
+                    <pic:cNvPicPr/>
+                  </pic:nvPicPr>
+                  <pic:blipFill>
+                    <a:blip r:embed="rId5" cstate="print">
+                      <a:extLst>
+                        <a:ext uri="{28A0092B-C50C-407E-A947-70E740481C1C}">
+                          <a14:useLocalDpi xmlns:a14="http://schemas.microsoft.com/office/drawing/2010/main" val="0"/>
+                        </a:ext>
+                      </a:extLst>
+                    </a:blip>
+                    <a:stretch>
+                      <a:fillRect/>
+                    </a:stretch>
+                  </pic:blipFill>
+                  <pic:spPr>
+                    <a:xfrm>
+                      <a:off x="0" y="0"/>
+                      <a:ext cx="5943600" cy="3343275"/>
+                    </a:xfrm>
+                    <a:prstGeom prst="rect">
+                      <a:avLst/>
+                    </a:prstGeom>
+                  </pic:spPr>
+                </pic:pic>
+              </a:graphicData>
+            </a:graphic>
+          </wp:inline>
+        </w:drawing>
+      </w:r>
     </w:p>
     <w:sectPr>
       <w:pgSz w:w="12240" w:h="15840"/>

</xml_diff>

<commit_message>
real time friend request updates
</commit_message>
<xml_diff>
--- a/notes.docx
+++ b/notes.docx
@@ -506,6 +506,93 @@
           </wp:inline>
         </w:drawing>
       </w:r>
+    </w:p>
+    <w:p>
+      <w:pPr>
+        <w:jc w:val="both"/>
+        <w:rPr>
+          <w:rFonts w:ascii="Times New Roman" w:hAnsi="Times New Roman" w:cs="Times New Roman"/>
+          <w:sz w:val="28"/>
+          <w:szCs w:val="28"/>
+        </w:rPr>
+      </w:pPr>
+      <w:r>
+        <w:rPr>
+          <w:rFonts w:ascii="Times New Roman" w:hAnsi="Times New Roman" w:cs="Times New Roman"/>
+          <w:sz w:val="28"/>
+          <w:szCs w:val="28"/>
+        </w:rPr>
+        <w:t>Module 5: Socket.io connection</w:t>
+      </w:r>
+    </w:p>
+    <w:p>
+      <w:pPr>
+        <w:jc w:val="both"/>
+        <w:rPr>
+          <w:rFonts w:ascii="Times New Roman" w:hAnsi="Times New Roman" w:cs="Times New Roman"/>
+          <w:sz w:val="28"/>
+          <w:szCs w:val="28"/>
+        </w:rPr>
+      </w:pPr>
+      <w:r>
+        <w:rPr>
+          <w:rFonts w:ascii="Times New Roman" w:hAnsi="Times New Roman" w:cs="Times New Roman"/>
+          <w:noProof/>
+          <w:sz w:val="28"/>
+          <w:szCs w:val="28"/>
+        </w:rPr>
+        <w:drawing>
+          <wp:inline distT="0" distB="0" distL="0" distR="0" wp14:anchorId="698B35D4" wp14:editId="6B642C7F">
+            <wp:extent cx="5943600" cy="3343275"/>
+            <wp:effectExtent l="0" t="0" r="0" b="9525"/>
+            <wp:docPr id="3" name="Picture 3"/>
+            <wp:cNvGraphicFramePr>
+              <a:graphicFrameLocks xmlns:a="http://schemas.openxmlformats.org/drawingml/2006/main" noChangeAspect="1"/>
+            </wp:cNvGraphicFramePr>
+            <a:graphic xmlns:a="http://schemas.openxmlformats.org/drawingml/2006/main">
+              <a:graphicData uri="http://schemas.openxmlformats.org/drawingml/2006/picture">
+                <pic:pic xmlns:pic="http://schemas.openxmlformats.org/drawingml/2006/picture">
+                  <pic:nvPicPr>
+                    <pic:cNvPr id="3" name="Picture 3"/>
+                    <pic:cNvPicPr/>
+                  </pic:nvPicPr>
+                  <pic:blipFill>
+                    <a:blip r:embed="rId6" cstate="print">
+                      <a:extLst>
+                        <a:ext uri="{28A0092B-C50C-407E-A947-70E740481C1C}">
+                          <a14:useLocalDpi xmlns:a14="http://schemas.microsoft.com/office/drawing/2010/main" val="0"/>
+                        </a:ext>
+                      </a:extLst>
+                    </a:blip>
+                    <a:stretch>
+                      <a:fillRect/>
+                    </a:stretch>
+                  </pic:blipFill>
+                  <pic:spPr>
+                    <a:xfrm>
+                      <a:off x="0" y="0"/>
+                      <a:ext cx="5943600" cy="3343275"/>
+                    </a:xfrm>
+                    <a:prstGeom prst="rect">
+                      <a:avLst/>
+                    </a:prstGeom>
+                  </pic:spPr>
+                </pic:pic>
+              </a:graphicData>
+            </a:graphic>
+          </wp:inline>
+        </w:drawing>
+      </w:r>
+    </w:p>
+    <w:p>
+      <w:pPr>
+        <w:jc w:val="both"/>
+        <w:rPr>
+          <w:rFonts w:ascii="Times New Roman" w:hAnsi="Times New Roman" w:cs="Times New Roman"/>
+          <w:sz w:val="28"/>
+          <w:szCs w:val="28"/>
+        </w:rPr>
+      </w:pPr>
     </w:p>
     <w:sectPr>
       <w:pgSz w:w="12240" w:h="15840"/>

</xml_diff>

<commit_message>
roomReducer.js and roomActions.js created.
</commit_message>
<xml_diff>
--- a/notes.docx
+++ b/notes.docx
@@ -58,7 +58,7 @@
                     <pic:cNvPicPr/>
                   </pic:nvPicPr>
                   <pic:blipFill>
-                    <a:blip r:embed="rId4" cstate="print">
+                    <a:blip r:embed="rId5" cstate="print">
                       <a:extLst>
                         <a:ext uri="{28A0092B-C50C-407E-A947-70E740481C1C}">
                           <a14:useLocalDpi xmlns:a14="http://schemas.microsoft.com/office/drawing/2010/main" val="0"/>
@@ -477,83 +477,6 @@
                 <pic:pic xmlns:pic="http://schemas.openxmlformats.org/drawingml/2006/picture">
                   <pic:nvPicPr>
                     <pic:cNvPr id="2" name="Picture 2"/>
-                    <pic:cNvPicPr/>
-                  </pic:nvPicPr>
-                  <pic:blipFill>
-                    <a:blip r:embed="rId5" cstate="print">
-                      <a:extLst>
-                        <a:ext uri="{28A0092B-C50C-407E-A947-70E740481C1C}">
-                          <a14:useLocalDpi xmlns:a14="http://schemas.microsoft.com/office/drawing/2010/main" val="0"/>
-                        </a:ext>
-                      </a:extLst>
-                    </a:blip>
-                    <a:stretch>
-                      <a:fillRect/>
-                    </a:stretch>
-                  </pic:blipFill>
-                  <pic:spPr>
-                    <a:xfrm>
-                      <a:off x="0" y="0"/>
-                      <a:ext cx="5943600" cy="3343275"/>
-                    </a:xfrm>
-                    <a:prstGeom prst="rect">
-                      <a:avLst/>
-                    </a:prstGeom>
-                  </pic:spPr>
-                </pic:pic>
-              </a:graphicData>
-            </a:graphic>
-          </wp:inline>
-        </w:drawing>
-      </w:r>
-    </w:p>
-    <w:p>
-      <w:pPr>
-        <w:jc w:val="both"/>
-        <w:rPr>
-          <w:rFonts w:ascii="Times New Roman" w:hAnsi="Times New Roman" w:cs="Times New Roman"/>
-          <w:sz w:val="28"/>
-          <w:szCs w:val="28"/>
-        </w:rPr>
-      </w:pPr>
-      <w:r>
-        <w:rPr>
-          <w:rFonts w:ascii="Times New Roman" w:hAnsi="Times New Roman" w:cs="Times New Roman"/>
-          <w:sz w:val="28"/>
-          <w:szCs w:val="28"/>
-        </w:rPr>
-        <w:t>Module 5: Socket.io connection</w:t>
-      </w:r>
-    </w:p>
-    <w:p>
-      <w:pPr>
-        <w:jc w:val="both"/>
-        <w:rPr>
-          <w:rFonts w:ascii="Times New Roman" w:hAnsi="Times New Roman" w:cs="Times New Roman"/>
-          <w:sz w:val="28"/>
-          <w:szCs w:val="28"/>
-        </w:rPr>
-      </w:pPr>
-      <w:r>
-        <w:rPr>
-          <w:rFonts w:ascii="Times New Roman" w:hAnsi="Times New Roman" w:cs="Times New Roman"/>
-          <w:noProof/>
-          <w:sz w:val="28"/>
-          <w:szCs w:val="28"/>
-        </w:rPr>
-        <w:drawing>
-          <wp:inline distT="0" distB="0" distL="0" distR="0" wp14:anchorId="698B35D4" wp14:editId="6B642C7F">
-            <wp:extent cx="5943600" cy="3343275"/>
-            <wp:effectExtent l="0" t="0" r="0" b="9525"/>
-            <wp:docPr id="3" name="Picture 3"/>
-            <wp:cNvGraphicFramePr>
-              <a:graphicFrameLocks xmlns:a="http://schemas.openxmlformats.org/drawingml/2006/main" noChangeAspect="1"/>
-            </wp:cNvGraphicFramePr>
-            <a:graphic xmlns:a="http://schemas.openxmlformats.org/drawingml/2006/main">
-              <a:graphicData uri="http://schemas.openxmlformats.org/drawingml/2006/picture">
-                <pic:pic xmlns:pic="http://schemas.openxmlformats.org/drawingml/2006/picture">
-                  <pic:nvPicPr>
-                    <pic:cNvPr id="3" name="Picture 3"/>
                     <pic:cNvPicPr/>
                   </pic:nvPicPr>
                   <pic:blipFill>
@@ -593,6 +516,1200 @@
           <w:szCs w:val="28"/>
         </w:rPr>
       </w:pPr>
+      <w:r>
+        <w:rPr>
+          <w:rFonts w:ascii="Times New Roman" w:hAnsi="Times New Roman" w:cs="Times New Roman"/>
+          <w:sz w:val="28"/>
+          <w:szCs w:val="28"/>
+        </w:rPr>
+        <w:t>Module 5: Socket.io connection</w:t>
+      </w:r>
+    </w:p>
+    <w:p>
+      <w:pPr>
+        <w:jc w:val="both"/>
+        <w:rPr>
+          <w:rFonts w:ascii="Times New Roman" w:hAnsi="Times New Roman" w:cs="Times New Roman"/>
+          <w:sz w:val="28"/>
+          <w:szCs w:val="28"/>
+        </w:rPr>
+      </w:pPr>
+      <w:r>
+        <w:rPr>
+          <w:rFonts w:ascii="Times New Roman" w:hAnsi="Times New Roman" w:cs="Times New Roman"/>
+          <w:noProof/>
+          <w:sz w:val="28"/>
+          <w:szCs w:val="28"/>
+        </w:rPr>
+        <w:drawing>
+          <wp:inline distT="0" distB="0" distL="0" distR="0" wp14:anchorId="698B35D4" wp14:editId="6B642C7F">
+            <wp:extent cx="5943600" cy="3343275"/>
+            <wp:effectExtent l="0" t="0" r="0" b="9525"/>
+            <wp:docPr id="3" name="Picture 3"/>
+            <wp:cNvGraphicFramePr>
+              <a:graphicFrameLocks xmlns:a="http://schemas.openxmlformats.org/drawingml/2006/main" noChangeAspect="1"/>
+            </wp:cNvGraphicFramePr>
+            <a:graphic xmlns:a="http://schemas.openxmlformats.org/drawingml/2006/main">
+              <a:graphicData uri="http://schemas.openxmlformats.org/drawingml/2006/picture">
+                <pic:pic xmlns:pic="http://schemas.openxmlformats.org/drawingml/2006/picture">
+                  <pic:nvPicPr>
+                    <pic:cNvPr id="3" name="Picture 3"/>
+                    <pic:cNvPicPr/>
+                  </pic:nvPicPr>
+                  <pic:blipFill>
+                    <a:blip r:embed="rId7" cstate="print">
+                      <a:extLst>
+                        <a:ext uri="{28A0092B-C50C-407E-A947-70E740481C1C}">
+                          <a14:useLocalDpi xmlns:a14="http://schemas.microsoft.com/office/drawing/2010/main" val="0"/>
+                        </a:ext>
+                      </a:extLst>
+                    </a:blip>
+                    <a:stretch>
+                      <a:fillRect/>
+                    </a:stretch>
+                  </pic:blipFill>
+                  <pic:spPr>
+                    <a:xfrm>
+                      <a:off x="0" y="0"/>
+                      <a:ext cx="5943600" cy="3343275"/>
+                    </a:xfrm>
+                    <a:prstGeom prst="rect">
+                      <a:avLst/>
+                    </a:prstGeom>
+                  </pic:spPr>
+                </pic:pic>
+              </a:graphicData>
+            </a:graphic>
+          </wp:inline>
+        </w:drawing>
+      </w:r>
+    </w:p>
+    <w:p>
+      <w:pPr>
+        <w:jc w:val="both"/>
+        <w:rPr>
+          <w:rFonts w:ascii="Times New Roman" w:hAnsi="Times New Roman" w:cs="Times New Roman"/>
+          <w:sz w:val="28"/>
+          <w:szCs w:val="28"/>
+        </w:rPr>
+      </w:pPr>
+      <w:r>
+        <w:rPr>
+          <w:rFonts w:ascii="Times New Roman" w:hAnsi="Times New Roman" w:cs="Times New Roman"/>
+          <w:sz w:val="28"/>
+          <w:szCs w:val="28"/>
+        </w:rPr>
+        <w:t xml:space="preserve">Module 6: </w:t>
+      </w:r>
+    </w:p>
+    <w:p>
+      <w:pPr>
+        <w:jc w:val="both"/>
+        <w:rPr>
+          <w:rFonts w:ascii="Times New Roman" w:hAnsi="Times New Roman" w:cs="Times New Roman"/>
+          <w:sz w:val="28"/>
+          <w:szCs w:val="28"/>
+        </w:rPr>
+      </w:pPr>
+      <w:r>
+        <w:rPr>
+          <w:rFonts w:ascii="Times New Roman" w:hAnsi="Times New Roman" w:cs="Times New Roman"/>
+          <w:noProof/>
+          <w:sz w:val="28"/>
+          <w:szCs w:val="28"/>
+        </w:rPr>
+        <w:lastRenderedPageBreak/>
+        <w:drawing>
+          <wp:inline distT="0" distB="0" distL="0" distR="0" wp14:anchorId="442DFDB7" wp14:editId="045E68DF">
+            <wp:extent cx="5943600" cy="3343275"/>
+            <wp:effectExtent l="0" t="0" r="0" b="9525"/>
+            <wp:docPr id="4" name="Picture 4"/>
+            <wp:cNvGraphicFramePr>
+              <a:graphicFrameLocks xmlns:a="http://schemas.openxmlformats.org/drawingml/2006/main" noChangeAspect="1"/>
+            </wp:cNvGraphicFramePr>
+            <a:graphic xmlns:a="http://schemas.openxmlformats.org/drawingml/2006/main">
+              <a:graphicData uri="http://schemas.openxmlformats.org/drawingml/2006/picture">
+                <pic:pic xmlns:pic="http://schemas.openxmlformats.org/drawingml/2006/picture">
+                  <pic:nvPicPr>
+                    <pic:cNvPr id="4" name="Picture 4"/>
+                    <pic:cNvPicPr/>
+                  </pic:nvPicPr>
+                  <pic:blipFill>
+                    <a:blip r:embed="rId8" cstate="print">
+                      <a:extLst>
+                        <a:ext uri="{28A0092B-C50C-407E-A947-70E740481C1C}">
+                          <a14:useLocalDpi xmlns:a14="http://schemas.microsoft.com/office/drawing/2010/main" val="0"/>
+                        </a:ext>
+                      </a:extLst>
+                    </a:blip>
+                    <a:stretch>
+                      <a:fillRect/>
+                    </a:stretch>
+                  </pic:blipFill>
+                  <pic:spPr>
+                    <a:xfrm>
+                      <a:off x="0" y="0"/>
+                      <a:ext cx="5943600" cy="3343275"/>
+                    </a:xfrm>
+                    <a:prstGeom prst="rect">
+                      <a:avLst/>
+                    </a:prstGeom>
+                  </pic:spPr>
+                </pic:pic>
+              </a:graphicData>
+            </a:graphic>
+          </wp:inline>
+        </w:drawing>
+      </w:r>
+    </w:p>
+    <w:p>
+      <w:pPr>
+        <w:jc w:val="both"/>
+        <w:rPr>
+          <w:rFonts w:ascii="Times New Roman" w:hAnsi="Times New Roman" w:cs="Times New Roman"/>
+          <w:sz w:val="28"/>
+          <w:szCs w:val="28"/>
+        </w:rPr>
+      </w:pPr>
+      <w:r>
+        <w:rPr>
+          <w:rFonts w:ascii="Times New Roman" w:hAnsi="Times New Roman" w:cs="Times New Roman"/>
+          <w:sz w:val="28"/>
+          <w:szCs w:val="28"/>
+        </w:rPr>
+        <w:t>Module 7: WebRTC:</w:t>
+      </w:r>
+    </w:p>
+    <w:p>
+      <w:pPr>
+        <w:jc w:val="both"/>
+        <w:rPr>
+          <w:rFonts w:ascii="Times New Roman" w:hAnsi="Times New Roman" w:cs="Times New Roman"/>
+          <w:sz w:val="28"/>
+          <w:szCs w:val="28"/>
+        </w:rPr>
+      </w:pPr>
+      <w:r>
+        <w:rPr>
+          <w:rFonts w:ascii="Times New Roman" w:hAnsi="Times New Roman" w:cs="Times New Roman"/>
+          <w:noProof/>
+          <w:sz w:val="28"/>
+          <w:szCs w:val="28"/>
+        </w:rPr>
+        <w:drawing>
+          <wp:inline distT="0" distB="0" distL="0" distR="0" wp14:anchorId="5FC188DD" wp14:editId="05DC975D">
+            <wp:extent cx="5943600" cy="3237230"/>
+            <wp:effectExtent l="0" t="0" r="0" b="1270"/>
+            <wp:docPr id="5" name="Picture 5"/>
+            <wp:cNvGraphicFramePr>
+              <a:graphicFrameLocks xmlns:a="http://schemas.openxmlformats.org/drawingml/2006/main" noChangeAspect="1"/>
+            </wp:cNvGraphicFramePr>
+            <a:graphic xmlns:a="http://schemas.openxmlformats.org/drawingml/2006/main">
+              <a:graphicData uri="http://schemas.openxmlformats.org/drawingml/2006/picture">
+                <pic:pic xmlns:pic="http://schemas.openxmlformats.org/drawingml/2006/picture">
+                  <pic:nvPicPr>
+                    <pic:cNvPr id="5" name="Picture 5"/>
+                    <pic:cNvPicPr/>
+                  </pic:nvPicPr>
+                  <pic:blipFill>
+                    <a:blip r:embed="rId9" cstate="print">
+                      <a:extLst>
+                        <a:ext uri="{28A0092B-C50C-407E-A947-70E740481C1C}">
+                          <a14:useLocalDpi xmlns:a14="http://schemas.microsoft.com/office/drawing/2010/main" val="0"/>
+                        </a:ext>
+                      </a:extLst>
+                    </a:blip>
+                    <a:stretch>
+                      <a:fillRect/>
+                    </a:stretch>
+                  </pic:blipFill>
+                  <pic:spPr>
+                    <a:xfrm>
+                      <a:off x="0" y="0"/>
+                      <a:ext cx="5943600" cy="3237230"/>
+                    </a:xfrm>
+                    <a:prstGeom prst="rect">
+                      <a:avLst/>
+                    </a:prstGeom>
+                  </pic:spPr>
+                </pic:pic>
+              </a:graphicData>
+            </a:graphic>
+          </wp:inline>
+        </w:drawing>
+      </w:r>
+    </w:p>
+    <w:p>
+      <w:pPr>
+        <w:pStyle w:val="ListParagraph"/>
+        <w:numPr>
+          <w:ilvl w:val="0"/>
+          <w:numId w:val="1"/>
+        </w:numPr>
+        <w:jc w:val="both"/>
+        <w:rPr>
+          <w:rFonts w:ascii="Times New Roman" w:hAnsi="Times New Roman" w:cs="Times New Roman"/>
+          <w:sz w:val="28"/>
+          <w:szCs w:val="28"/>
+        </w:rPr>
+      </w:pPr>
+      <w:r>
+        <w:rPr>
+          <w:rFonts w:ascii="Times New Roman" w:hAnsi="Times New Roman" w:cs="Times New Roman"/>
+          <w:sz w:val="28"/>
+          <w:szCs w:val="28"/>
+        </w:rPr>
+        <w:t>WebRTC (Web Real Time Communication) is an open</w:t>
+      </w:r>
+      <w:r>
+        <w:rPr>
+          <w:rFonts w:ascii="Times New Roman" w:hAnsi="Times New Roman" w:cs="Times New Roman"/>
+          <w:sz w:val="28"/>
+          <w:szCs w:val="28"/>
+        </w:rPr>
+        <w:t>-</w:t>
+      </w:r>
+      <w:r>
+        <w:rPr>
+          <w:rFonts w:ascii="Times New Roman" w:hAnsi="Times New Roman" w:cs="Times New Roman"/>
+          <w:sz w:val="28"/>
+          <w:szCs w:val="28"/>
+        </w:rPr>
+        <w:t xml:space="preserve">source project that enables peer-to-peer communication between browsers or the applications (mobile). In other words, WebRTC allows us to exchange any kind of media </w:t>
+      </w:r>
+      <w:r>
+        <w:rPr>
+          <w:rFonts w:ascii="Times New Roman" w:hAnsi="Times New Roman" w:cs="Times New Roman"/>
+          <w:sz w:val="28"/>
+          <w:szCs w:val="28"/>
+        </w:rPr>
+        <w:lastRenderedPageBreak/>
+        <w:t>through the web (such as video, audio and data) without any required plugin or framework.</w:t>
+      </w:r>
+    </w:p>
+    <w:p>
+      <w:pPr>
+        <w:pStyle w:val="ListParagraph"/>
+        <w:numPr>
+          <w:ilvl w:val="0"/>
+          <w:numId w:val="1"/>
+        </w:numPr>
+        <w:jc w:val="both"/>
+        <w:rPr>
+          <w:rFonts w:ascii="Times New Roman" w:hAnsi="Times New Roman" w:cs="Times New Roman"/>
+          <w:sz w:val="28"/>
+          <w:szCs w:val="28"/>
+        </w:rPr>
+      </w:pPr>
+      <w:r>
+        <w:rPr>
+          <w:rFonts w:ascii="Times New Roman" w:hAnsi="Times New Roman" w:cs="Times New Roman"/>
+          <w:sz w:val="28"/>
+          <w:szCs w:val="28"/>
+        </w:rPr>
+        <w:t>Applications which are using WebRTC:</w:t>
+      </w:r>
+    </w:p>
+    <w:p>
+      <w:pPr>
+        <w:pStyle w:val="ListParagraph"/>
+        <w:numPr>
+          <w:ilvl w:val="1"/>
+          <w:numId w:val="1"/>
+        </w:numPr>
+        <w:jc w:val="both"/>
+        <w:rPr>
+          <w:rFonts w:ascii="Times New Roman" w:hAnsi="Times New Roman" w:cs="Times New Roman"/>
+          <w:sz w:val="28"/>
+          <w:szCs w:val="28"/>
+        </w:rPr>
+      </w:pPr>
+      <w:r>
+        <w:rPr>
+          <w:rFonts w:ascii="Times New Roman" w:hAnsi="Times New Roman" w:cs="Times New Roman"/>
+          <w:sz w:val="28"/>
+          <w:szCs w:val="28"/>
+        </w:rPr>
+        <w:t>Google Meet and Google Hangouts</w:t>
+      </w:r>
+    </w:p>
+    <w:p>
+      <w:pPr>
+        <w:pStyle w:val="ListParagraph"/>
+        <w:numPr>
+          <w:ilvl w:val="1"/>
+          <w:numId w:val="1"/>
+        </w:numPr>
+        <w:jc w:val="both"/>
+        <w:rPr>
+          <w:rFonts w:ascii="Times New Roman" w:hAnsi="Times New Roman" w:cs="Times New Roman"/>
+          <w:sz w:val="28"/>
+          <w:szCs w:val="28"/>
+        </w:rPr>
+      </w:pPr>
+      <w:r>
+        <w:rPr>
+          <w:rFonts w:ascii="Times New Roman" w:hAnsi="Times New Roman" w:cs="Times New Roman"/>
+          <w:sz w:val="28"/>
+          <w:szCs w:val="28"/>
+        </w:rPr>
+        <w:t xml:space="preserve">Facebook </w:t>
+      </w:r>
+      <w:proofErr w:type="spellStart"/>
+      <w:r>
+        <w:rPr>
+          <w:rFonts w:ascii="Times New Roman" w:hAnsi="Times New Roman" w:cs="Times New Roman"/>
+          <w:sz w:val="28"/>
+          <w:szCs w:val="28"/>
+        </w:rPr>
+        <w:t>Messanger</w:t>
+      </w:r>
+      <w:proofErr w:type="spellEnd"/>
+    </w:p>
+    <w:p>
+      <w:pPr>
+        <w:pStyle w:val="ListParagraph"/>
+        <w:numPr>
+          <w:ilvl w:val="1"/>
+          <w:numId w:val="1"/>
+        </w:numPr>
+        <w:jc w:val="both"/>
+        <w:rPr>
+          <w:rFonts w:ascii="Times New Roman" w:hAnsi="Times New Roman" w:cs="Times New Roman"/>
+          <w:sz w:val="28"/>
+          <w:szCs w:val="28"/>
+        </w:rPr>
+      </w:pPr>
+      <w:r>
+        <w:rPr>
+          <w:rFonts w:ascii="Times New Roman" w:hAnsi="Times New Roman" w:cs="Times New Roman"/>
+          <w:sz w:val="28"/>
+          <w:szCs w:val="28"/>
+        </w:rPr>
+        <w:t>Discord</w:t>
+      </w:r>
+    </w:p>
+    <w:p>
+      <w:pPr>
+        <w:pStyle w:val="ListParagraph"/>
+        <w:numPr>
+          <w:ilvl w:val="0"/>
+          <w:numId w:val="1"/>
+        </w:numPr>
+        <w:jc w:val="both"/>
+        <w:rPr>
+          <w:rFonts w:ascii="Times New Roman" w:hAnsi="Times New Roman" w:cs="Times New Roman"/>
+          <w:sz w:val="28"/>
+          <w:szCs w:val="28"/>
+        </w:rPr>
+      </w:pPr>
+      <w:r>
+        <w:rPr>
+          <w:rFonts w:ascii="Times New Roman" w:hAnsi="Times New Roman" w:cs="Times New Roman"/>
+          <w:sz w:val="28"/>
+          <w:szCs w:val="28"/>
+        </w:rPr>
+        <w:t>To establish direct connection between 2 users we need a signaling server.</w:t>
+      </w:r>
+    </w:p>
+    <w:p>
+      <w:pPr>
+        <w:pStyle w:val="ListParagraph"/>
+        <w:numPr>
+          <w:ilvl w:val="0"/>
+          <w:numId w:val="1"/>
+        </w:numPr>
+        <w:jc w:val="both"/>
+        <w:rPr>
+          <w:rFonts w:ascii="Times New Roman" w:hAnsi="Times New Roman" w:cs="Times New Roman"/>
+          <w:sz w:val="28"/>
+          <w:szCs w:val="28"/>
+        </w:rPr>
+      </w:pPr>
+      <w:r>
+        <w:rPr>
+          <w:rFonts w:ascii="Times New Roman" w:hAnsi="Times New Roman" w:cs="Times New Roman"/>
+          <w:sz w:val="28"/>
+          <w:szCs w:val="28"/>
+        </w:rPr>
+        <w:t xml:space="preserve">Signaling server does not do anything that is WebRTC-specific. Signaling server helps to exchange necessary information which are required to establish direct connection between users. For signaling we can use whatever we like, from </w:t>
+      </w:r>
+      <w:proofErr w:type="spellStart"/>
+      <w:r>
+        <w:rPr>
+          <w:rFonts w:ascii="Times New Roman" w:hAnsi="Times New Roman" w:cs="Times New Roman"/>
+          <w:sz w:val="28"/>
+          <w:szCs w:val="28"/>
+        </w:rPr>
+        <w:t>webSocket</w:t>
+      </w:r>
+      <w:proofErr w:type="spellEnd"/>
+      <w:r>
+        <w:rPr>
+          <w:rFonts w:ascii="Times New Roman" w:hAnsi="Times New Roman" w:cs="Times New Roman"/>
+          <w:sz w:val="28"/>
+          <w:szCs w:val="28"/>
+        </w:rPr>
+        <w:t xml:space="preserve"> to </w:t>
+      </w:r>
+      <w:proofErr w:type="spellStart"/>
+      <w:r>
+        <w:rPr>
+          <w:rFonts w:ascii="Times New Roman" w:hAnsi="Times New Roman" w:cs="Times New Roman"/>
+          <w:sz w:val="28"/>
+          <w:szCs w:val="28"/>
+        </w:rPr>
+        <w:t>XMLHttpRequest</w:t>
+      </w:r>
+      <w:proofErr w:type="spellEnd"/>
+      <w:r>
+        <w:rPr>
+          <w:rFonts w:ascii="Times New Roman" w:hAnsi="Times New Roman" w:cs="Times New Roman"/>
+          <w:sz w:val="28"/>
+          <w:szCs w:val="28"/>
+        </w:rPr>
+        <w:t>.</w:t>
+      </w:r>
+    </w:p>
+    <w:p>
+      <w:pPr>
+        <w:pStyle w:val="ListParagraph"/>
+        <w:numPr>
+          <w:ilvl w:val="0"/>
+          <w:numId w:val="1"/>
+        </w:numPr>
+        <w:jc w:val="both"/>
+        <w:rPr>
+          <w:rFonts w:ascii="Times New Roman" w:hAnsi="Times New Roman" w:cs="Times New Roman"/>
+          <w:sz w:val="28"/>
+          <w:szCs w:val="28"/>
+        </w:rPr>
+      </w:pPr>
+      <w:r>
+        <w:rPr>
+          <w:rFonts w:ascii="Times New Roman" w:hAnsi="Times New Roman" w:cs="Times New Roman"/>
+          <w:sz w:val="28"/>
+          <w:szCs w:val="28"/>
+        </w:rPr>
+        <w:t xml:space="preserve">Before the </w:t>
+      </w:r>
+      <w:proofErr w:type="spellStart"/>
+      <w:r>
+        <w:rPr>
+          <w:rFonts w:ascii="Times New Roman" w:hAnsi="Times New Roman" w:cs="Times New Roman"/>
+          <w:sz w:val="28"/>
+          <w:szCs w:val="28"/>
+        </w:rPr>
+        <w:t>webRTC</w:t>
+      </w:r>
+      <w:proofErr w:type="spellEnd"/>
+      <w:r>
+        <w:rPr>
+          <w:rFonts w:ascii="Times New Roman" w:hAnsi="Times New Roman" w:cs="Times New Roman"/>
+          <w:sz w:val="28"/>
+          <w:szCs w:val="28"/>
+        </w:rPr>
+        <w:t xml:space="preserve"> peer connecti</w:t>
+      </w:r>
+      <w:r>
+        <w:rPr>
+          <w:rFonts w:ascii="Times New Roman" w:hAnsi="Times New Roman" w:cs="Times New Roman"/>
+          <w:sz w:val="28"/>
+          <w:szCs w:val="28"/>
+        </w:rPr>
+        <w:t>o</w:t>
+      </w:r>
+      <w:r>
+        <w:rPr>
+          <w:rFonts w:ascii="Times New Roman" w:hAnsi="Times New Roman" w:cs="Times New Roman"/>
+          <w:sz w:val="28"/>
+          <w:szCs w:val="28"/>
+        </w:rPr>
+        <w:t>n is established we need to exchange some data, this data would be related to our internet connection details and the code</w:t>
+      </w:r>
+      <w:r>
+        <w:rPr>
+          <w:rFonts w:ascii="Times New Roman" w:hAnsi="Times New Roman" w:cs="Times New Roman"/>
+          <w:sz w:val="28"/>
+          <w:szCs w:val="28"/>
+        </w:rPr>
+        <w:t>cs</w:t>
+      </w:r>
+      <w:r>
+        <w:rPr>
+          <w:rFonts w:ascii="Times New Roman" w:hAnsi="Times New Roman" w:cs="Times New Roman"/>
+          <w:sz w:val="28"/>
+          <w:szCs w:val="28"/>
+        </w:rPr>
+        <w:t xml:space="preserve"> we are using, information about our browser, etc.</w:t>
+      </w:r>
+      <w:r>
+        <w:rPr>
+          <w:rFonts w:ascii="Times New Roman" w:hAnsi="Times New Roman" w:cs="Times New Roman"/>
+          <w:sz w:val="28"/>
+          <w:szCs w:val="28"/>
+        </w:rPr>
+        <w:t xml:space="preserve"> in our project we have used </w:t>
+      </w:r>
+      <w:proofErr w:type="spellStart"/>
+      <w:r>
+        <w:rPr>
+          <w:rFonts w:ascii="Times New Roman" w:hAnsi="Times New Roman" w:cs="Times New Roman"/>
+          <w:sz w:val="28"/>
+          <w:szCs w:val="28"/>
+        </w:rPr>
+        <w:t>webSockets</w:t>
+      </w:r>
+      <w:proofErr w:type="spellEnd"/>
+      <w:r>
+        <w:rPr>
+          <w:rFonts w:ascii="Times New Roman" w:hAnsi="Times New Roman" w:cs="Times New Roman"/>
+          <w:sz w:val="28"/>
+          <w:szCs w:val="28"/>
+        </w:rPr>
+        <w:t xml:space="preserve"> for this purpose.</w:t>
+      </w:r>
+    </w:p>
+    <w:p>
+      <w:pPr>
+        <w:pStyle w:val="ListParagraph"/>
+        <w:numPr>
+          <w:ilvl w:val="0"/>
+          <w:numId w:val="1"/>
+        </w:numPr>
+        <w:jc w:val="both"/>
+        <w:rPr>
+          <w:rFonts w:ascii="Times New Roman" w:hAnsi="Times New Roman" w:cs="Times New Roman"/>
+          <w:sz w:val="28"/>
+          <w:szCs w:val="28"/>
+        </w:rPr>
+      </w:pPr>
+      <w:r>
+        <w:rPr>
+          <w:rFonts w:ascii="Times New Roman" w:hAnsi="Times New Roman" w:cs="Times New Roman"/>
+          <w:sz w:val="28"/>
+          <w:szCs w:val="28"/>
+        </w:rPr>
+        <w:t>STUN (Session Traversal Utilities for NAT) that allows clients to discover their public IP address and the type of NAT they are behind. This information is used to establish the media connection.</w:t>
+      </w:r>
+    </w:p>
+    <w:p>
+      <w:pPr>
+        <w:pStyle w:val="ListParagraph"/>
+        <w:numPr>
+          <w:ilvl w:val="0"/>
+          <w:numId w:val="1"/>
+        </w:numPr>
+        <w:jc w:val="both"/>
+        <w:rPr>
+          <w:rFonts w:ascii="Times New Roman" w:hAnsi="Times New Roman" w:cs="Times New Roman"/>
+          <w:sz w:val="28"/>
+          <w:szCs w:val="28"/>
+        </w:rPr>
+      </w:pPr>
+      <w:r>
+        <w:rPr>
+          <w:rFonts w:ascii="Times New Roman" w:hAnsi="Times New Roman" w:cs="Times New Roman"/>
+          <w:sz w:val="28"/>
+          <w:szCs w:val="28"/>
+        </w:rPr>
+        <w:t xml:space="preserve">In 15-20% cases STUN server will fail and to establish connection between the peers we will need TURN server. </w:t>
+      </w:r>
+      <w:r>
+        <w:rPr>
+          <w:rFonts w:ascii="Times New Roman" w:hAnsi="Times New Roman" w:cs="Times New Roman"/>
+          <w:sz w:val="28"/>
+          <w:szCs w:val="28"/>
+        </w:rPr>
+        <w:t xml:space="preserve"> </w:t>
+      </w:r>
+    </w:p>
+    <w:p>
+      <w:pPr>
+        <w:pStyle w:val="ListParagraph"/>
+        <w:numPr>
+          <w:ilvl w:val="0"/>
+          <w:numId w:val="1"/>
+        </w:numPr>
+        <w:jc w:val="both"/>
+        <w:rPr>
+          <w:rFonts w:ascii="Times New Roman" w:hAnsi="Times New Roman" w:cs="Times New Roman"/>
+          <w:sz w:val="28"/>
+          <w:szCs w:val="28"/>
+        </w:rPr>
+      </w:pPr>
+      <w:r>
+        <w:rPr>
+          <w:rFonts w:ascii="Times New Roman" w:hAnsi="Times New Roman" w:cs="Times New Roman"/>
+          <w:sz w:val="28"/>
+          <w:szCs w:val="28"/>
+        </w:rPr>
+        <w:t>TURN server is Traversal Using Relay NAT, and it is a protocol for rela</w:t>
+      </w:r>
+      <w:r>
+        <w:rPr>
+          <w:rFonts w:ascii="Times New Roman" w:hAnsi="Times New Roman" w:cs="Times New Roman"/>
+          <w:sz w:val="28"/>
+          <w:szCs w:val="28"/>
+        </w:rPr>
+        <w:t>y</w:t>
+      </w:r>
+      <w:r>
+        <w:rPr>
+          <w:rFonts w:ascii="Times New Roman" w:hAnsi="Times New Roman" w:cs="Times New Roman"/>
+          <w:sz w:val="28"/>
+          <w:szCs w:val="28"/>
+        </w:rPr>
+        <w:t>ing network traffic. TURN server will be used if STUN server will fail. It is used as an assist to establish connection between the peers.</w:t>
+      </w:r>
+    </w:p>
+    <w:p>
+      <w:pPr>
+        <w:pStyle w:val="ListParagraph"/>
+        <w:numPr>
+          <w:ilvl w:val="0"/>
+          <w:numId w:val="1"/>
+        </w:numPr>
+        <w:jc w:val="both"/>
+        <w:rPr>
+          <w:rFonts w:ascii="Times New Roman" w:hAnsi="Times New Roman" w:cs="Times New Roman"/>
+          <w:sz w:val="28"/>
+          <w:szCs w:val="28"/>
+        </w:rPr>
+      </w:pPr>
+      <w:r>
+        <w:rPr>
+          <w:rFonts w:ascii="Times New Roman" w:hAnsi="Times New Roman" w:cs="Times New Roman"/>
+          <w:sz w:val="28"/>
+          <w:szCs w:val="28"/>
+        </w:rPr>
+        <w:t>TURN servers are not public because of the costs which</w:t>
+      </w:r>
+      <w:r>
+        <w:rPr>
+          <w:rFonts w:ascii="Times New Roman" w:hAnsi="Times New Roman" w:cs="Times New Roman"/>
+          <w:sz w:val="28"/>
+          <w:szCs w:val="28"/>
+        </w:rPr>
+        <w:t xml:space="preserve"> </w:t>
+      </w:r>
+      <w:r>
+        <w:rPr>
+          <w:rFonts w:ascii="Times New Roman" w:hAnsi="Times New Roman" w:cs="Times New Roman"/>
+          <w:sz w:val="28"/>
+          <w:szCs w:val="28"/>
+        </w:rPr>
+        <w:t>they can generate because of the traffic which is going through them.</w:t>
+      </w:r>
+    </w:p>
+    <w:p>
+      <w:pPr>
+        <w:pStyle w:val="ListParagraph"/>
+        <w:numPr>
+          <w:ilvl w:val="0"/>
+          <w:numId w:val="1"/>
+        </w:numPr>
+        <w:jc w:val="both"/>
+        <w:rPr>
+          <w:rFonts w:ascii="Times New Roman" w:hAnsi="Times New Roman" w:cs="Times New Roman"/>
+          <w:sz w:val="28"/>
+          <w:szCs w:val="28"/>
+        </w:rPr>
+      </w:pPr>
+      <w:r>
+        <w:rPr>
+          <w:rFonts w:ascii="Times New Roman" w:hAnsi="Times New Roman" w:cs="Times New Roman"/>
+          <w:sz w:val="28"/>
+          <w:szCs w:val="28"/>
+        </w:rPr>
+        <w:t xml:space="preserve">Before establishing the connection between peers, we need to exchange some data, the first one is the SDP (Session Description Protocol). </w:t>
+      </w:r>
+    </w:p>
+    <w:p>
+      <w:pPr>
+        <w:pStyle w:val="ListParagraph"/>
+        <w:numPr>
+          <w:ilvl w:val="0"/>
+          <w:numId w:val="1"/>
+        </w:numPr>
+        <w:jc w:val="both"/>
+        <w:rPr>
+          <w:rFonts w:ascii="Times New Roman" w:hAnsi="Times New Roman" w:cs="Times New Roman"/>
+          <w:sz w:val="28"/>
+          <w:szCs w:val="28"/>
+        </w:rPr>
+      </w:pPr>
+      <w:r>
+        <w:rPr>
+          <w:rFonts w:ascii="Times New Roman" w:hAnsi="Times New Roman" w:cs="Times New Roman"/>
+          <w:sz w:val="28"/>
+          <w:szCs w:val="28"/>
+        </w:rPr>
+        <w:t>The Session Description Protocol is a format to describing multimedia communication sessions for the purposes of session announcement and session invitation.</w:t>
+      </w:r>
+    </w:p>
+    <w:p>
+      <w:pPr>
+        <w:pStyle w:val="ListParagraph"/>
+        <w:numPr>
+          <w:ilvl w:val="0"/>
+          <w:numId w:val="1"/>
+        </w:numPr>
+        <w:jc w:val="both"/>
+        <w:rPr>
+          <w:rFonts w:ascii="Times New Roman" w:hAnsi="Times New Roman" w:cs="Times New Roman"/>
+          <w:sz w:val="28"/>
+          <w:szCs w:val="28"/>
+        </w:rPr>
+      </w:pPr>
+      <w:r>
+        <w:rPr>
+          <w:rFonts w:ascii="Times New Roman" w:hAnsi="Times New Roman" w:cs="Times New Roman"/>
+          <w:sz w:val="28"/>
+          <w:szCs w:val="28"/>
+        </w:rPr>
+        <w:t>It does not deliver the media data but is used for negotiation between peers of various audio and video codecs, source address timing information of audio and video.</w:t>
+      </w:r>
+    </w:p>
+    <w:p>
+      <w:pPr>
+        <w:pStyle w:val="ListParagraph"/>
+        <w:numPr>
+          <w:ilvl w:val="0"/>
+          <w:numId w:val="1"/>
+        </w:numPr>
+        <w:jc w:val="both"/>
+        <w:rPr>
+          <w:rFonts w:ascii="Times New Roman" w:hAnsi="Times New Roman" w:cs="Times New Roman"/>
+          <w:sz w:val="28"/>
+          <w:szCs w:val="28"/>
+        </w:rPr>
+      </w:pPr>
+      <w:r>
+        <w:rPr>
+          <w:rFonts w:ascii="Times New Roman" w:hAnsi="Times New Roman" w:cs="Times New Roman"/>
+          <w:sz w:val="28"/>
+          <w:szCs w:val="28"/>
+        </w:rPr>
+        <w:t xml:space="preserve">So, the working of </w:t>
+      </w:r>
+      <w:proofErr w:type="spellStart"/>
+      <w:r>
+        <w:rPr>
+          <w:rFonts w:ascii="Times New Roman" w:hAnsi="Times New Roman" w:cs="Times New Roman"/>
+          <w:sz w:val="28"/>
+          <w:szCs w:val="28"/>
+        </w:rPr>
+        <w:t>webRTC</w:t>
+      </w:r>
+      <w:proofErr w:type="spellEnd"/>
+      <w:r>
+        <w:rPr>
+          <w:rFonts w:ascii="Times New Roman" w:hAnsi="Times New Roman" w:cs="Times New Roman"/>
+          <w:sz w:val="28"/>
+          <w:szCs w:val="28"/>
+        </w:rPr>
+        <w:t xml:space="preserve"> in brief can be explained like this:</w:t>
+      </w:r>
+    </w:p>
+    <w:p>
+      <w:pPr>
+        <w:pStyle w:val="ListParagraph"/>
+        <w:numPr>
+          <w:ilvl w:val="1"/>
+          <w:numId w:val="1"/>
+        </w:numPr>
+        <w:jc w:val="both"/>
+        <w:rPr>
+          <w:rFonts w:ascii="Times New Roman" w:hAnsi="Times New Roman" w:cs="Times New Roman"/>
+          <w:sz w:val="28"/>
+          <w:szCs w:val="28"/>
+        </w:rPr>
+      </w:pPr>
+      <w:r>
+        <w:rPr>
+          <w:rFonts w:ascii="Times New Roman" w:hAnsi="Times New Roman" w:cs="Times New Roman"/>
+          <w:sz w:val="28"/>
+          <w:szCs w:val="28"/>
+        </w:rPr>
+        <w:t xml:space="preserve">Caller takes his internet connection details from STUN Server and along with his SDP information creates </w:t>
+      </w:r>
+      <w:proofErr w:type="gramStart"/>
+      <w:r>
+        <w:rPr>
+          <w:rFonts w:ascii="Times New Roman" w:hAnsi="Times New Roman" w:cs="Times New Roman"/>
+          <w:sz w:val="28"/>
+          <w:szCs w:val="28"/>
+        </w:rPr>
+        <w:t>an</w:t>
+      </w:r>
+      <w:proofErr w:type="gramEnd"/>
+      <w:r>
+        <w:rPr>
+          <w:rFonts w:ascii="Times New Roman" w:hAnsi="Times New Roman" w:cs="Times New Roman"/>
+          <w:sz w:val="28"/>
+          <w:szCs w:val="28"/>
+        </w:rPr>
+        <w:t xml:space="preserve"> </w:t>
+      </w:r>
+      <w:proofErr w:type="spellStart"/>
+      <w:r>
+        <w:rPr>
+          <w:rFonts w:ascii="Times New Roman" w:hAnsi="Times New Roman" w:cs="Times New Roman"/>
+          <w:sz w:val="28"/>
+          <w:szCs w:val="28"/>
+        </w:rPr>
+        <w:t>webRTC</w:t>
+      </w:r>
+      <w:proofErr w:type="spellEnd"/>
+      <w:r>
+        <w:rPr>
+          <w:rFonts w:ascii="Times New Roman" w:hAnsi="Times New Roman" w:cs="Times New Roman"/>
+          <w:sz w:val="28"/>
+          <w:szCs w:val="28"/>
+        </w:rPr>
+        <w:t xml:space="preserve"> offer.</w:t>
+      </w:r>
+    </w:p>
+    <w:p>
+      <w:pPr>
+        <w:pStyle w:val="ListParagraph"/>
+        <w:numPr>
+          <w:ilvl w:val="1"/>
+          <w:numId w:val="1"/>
+        </w:numPr>
+        <w:jc w:val="both"/>
+        <w:rPr>
+          <w:rFonts w:ascii="Times New Roman" w:hAnsi="Times New Roman" w:cs="Times New Roman"/>
+          <w:sz w:val="28"/>
+          <w:szCs w:val="28"/>
+        </w:rPr>
+      </w:pPr>
+      <w:r>
+        <w:rPr>
+          <w:rFonts w:ascii="Times New Roman" w:hAnsi="Times New Roman" w:cs="Times New Roman"/>
+          <w:sz w:val="28"/>
+          <w:szCs w:val="28"/>
+        </w:rPr>
+        <w:lastRenderedPageBreak/>
+        <w:t xml:space="preserve">He sends this offer to the Callee via signaling server. </w:t>
+      </w:r>
+    </w:p>
+    <w:p>
+      <w:pPr>
+        <w:pStyle w:val="ListParagraph"/>
+        <w:numPr>
+          <w:ilvl w:val="1"/>
+          <w:numId w:val="1"/>
+        </w:numPr>
+        <w:jc w:val="both"/>
+        <w:rPr>
+          <w:rFonts w:ascii="Times New Roman" w:hAnsi="Times New Roman" w:cs="Times New Roman"/>
+          <w:sz w:val="28"/>
+          <w:szCs w:val="28"/>
+        </w:rPr>
+      </w:pPr>
+      <w:r>
+        <w:rPr>
+          <w:rFonts w:ascii="Times New Roman" w:hAnsi="Times New Roman" w:cs="Times New Roman"/>
+          <w:sz w:val="28"/>
+          <w:szCs w:val="28"/>
+        </w:rPr>
+        <w:t xml:space="preserve">Callee sees the </w:t>
+      </w:r>
+      <w:proofErr w:type="spellStart"/>
+      <w:r>
+        <w:rPr>
+          <w:rFonts w:ascii="Times New Roman" w:hAnsi="Times New Roman" w:cs="Times New Roman"/>
+          <w:sz w:val="28"/>
+          <w:szCs w:val="28"/>
+        </w:rPr>
+        <w:t>webRTC</w:t>
+      </w:r>
+      <w:proofErr w:type="spellEnd"/>
+      <w:r>
+        <w:rPr>
+          <w:rFonts w:ascii="Times New Roman" w:hAnsi="Times New Roman" w:cs="Times New Roman"/>
+          <w:sz w:val="28"/>
+          <w:szCs w:val="28"/>
+        </w:rPr>
+        <w:t xml:space="preserve"> offer along with the internet </w:t>
+      </w:r>
+      <w:r>
+        <w:rPr>
+          <w:rFonts w:ascii="Times New Roman" w:hAnsi="Times New Roman" w:cs="Times New Roman"/>
+          <w:sz w:val="28"/>
+          <w:szCs w:val="28"/>
+        </w:rPr>
+        <w:t>and SDP</w:t>
+      </w:r>
+      <w:r>
+        <w:rPr>
+          <w:rFonts w:ascii="Times New Roman" w:hAnsi="Times New Roman" w:cs="Times New Roman"/>
+          <w:sz w:val="28"/>
+          <w:szCs w:val="28"/>
+        </w:rPr>
+        <w:t xml:space="preserve"> </w:t>
+      </w:r>
+      <w:r>
+        <w:rPr>
+          <w:rFonts w:ascii="Times New Roman" w:hAnsi="Times New Roman" w:cs="Times New Roman"/>
+          <w:sz w:val="28"/>
+          <w:szCs w:val="28"/>
+        </w:rPr>
+        <w:t xml:space="preserve">details </w:t>
+      </w:r>
+      <w:r>
+        <w:rPr>
+          <w:rFonts w:ascii="Times New Roman" w:hAnsi="Times New Roman" w:cs="Times New Roman"/>
+          <w:sz w:val="28"/>
+          <w:szCs w:val="28"/>
+        </w:rPr>
+        <w:t>of Caller.</w:t>
+      </w:r>
+    </w:p>
+    <w:p>
+      <w:pPr>
+        <w:pStyle w:val="ListParagraph"/>
+        <w:numPr>
+          <w:ilvl w:val="1"/>
+          <w:numId w:val="1"/>
+        </w:numPr>
+        <w:jc w:val="both"/>
+        <w:rPr>
+          <w:rFonts w:ascii="Times New Roman" w:hAnsi="Times New Roman" w:cs="Times New Roman"/>
+          <w:sz w:val="28"/>
+          <w:szCs w:val="28"/>
+        </w:rPr>
+      </w:pPr>
+      <w:r>
+        <w:rPr>
+          <w:rFonts w:ascii="Times New Roman" w:hAnsi="Times New Roman" w:cs="Times New Roman"/>
+          <w:sz w:val="28"/>
+          <w:szCs w:val="28"/>
+        </w:rPr>
+        <w:t>Callee prepares her answer to the offer. If she wants to establish a connection with the caller then she prepares answer with her SDP and internet details, which she takes from her STUN server and sends back to the Caller through the signaling server.</w:t>
+      </w:r>
+    </w:p>
+    <w:p>
+      <w:pPr>
+        <w:pStyle w:val="ListParagraph"/>
+        <w:numPr>
+          <w:ilvl w:val="1"/>
+          <w:numId w:val="1"/>
+        </w:numPr>
+        <w:jc w:val="both"/>
+        <w:rPr>
+          <w:rFonts w:ascii="Times New Roman" w:hAnsi="Times New Roman" w:cs="Times New Roman"/>
+          <w:sz w:val="28"/>
+          <w:szCs w:val="28"/>
+        </w:rPr>
+      </w:pPr>
+      <w:proofErr w:type="gramStart"/>
+      <w:r>
+        <w:rPr>
+          <w:rFonts w:ascii="Times New Roman" w:hAnsi="Times New Roman" w:cs="Times New Roman"/>
+          <w:sz w:val="28"/>
+          <w:szCs w:val="28"/>
+        </w:rPr>
+        <w:t>So</w:t>
+      </w:r>
+      <w:proofErr w:type="gramEnd"/>
+      <w:r>
+        <w:rPr>
+          <w:rFonts w:ascii="Times New Roman" w:hAnsi="Times New Roman" w:cs="Times New Roman"/>
+          <w:sz w:val="28"/>
+          <w:szCs w:val="28"/>
+        </w:rPr>
+        <w:t xml:space="preserve"> both users once connected will know each other’s SDP as well as internet details.</w:t>
+      </w:r>
+    </w:p>
+    <w:p>
+      <w:pPr>
+        <w:pStyle w:val="ListParagraph"/>
+        <w:numPr>
+          <w:ilvl w:val="1"/>
+          <w:numId w:val="1"/>
+        </w:numPr>
+        <w:jc w:val="both"/>
+        <w:rPr>
+          <w:rFonts w:ascii="Times New Roman" w:hAnsi="Times New Roman" w:cs="Times New Roman"/>
+          <w:sz w:val="28"/>
+          <w:szCs w:val="28"/>
+        </w:rPr>
+      </w:pPr>
+      <w:r>
+        <w:rPr>
+          <w:rFonts w:ascii="Times New Roman" w:hAnsi="Times New Roman" w:cs="Times New Roman"/>
+          <w:sz w:val="28"/>
+          <w:szCs w:val="28"/>
+        </w:rPr>
+        <w:t>Exchanging the SDP details is</w:t>
+      </w:r>
+      <w:r>
+        <w:rPr>
+          <w:rFonts w:ascii="Times New Roman" w:hAnsi="Times New Roman" w:cs="Times New Roman"/>
+          <w:sz w:val="28"/>
+          <w:szCs w:val="28"/>
+        </w:rPr>
+        <w:t xml:space="preserve"> the first step when creating the direct connection using </w:t>
+      </w:r>
+      <w:proofErr w:type="spellStart"/>
+      <w:r>
+        <w:rPr>
+          <w:rFonts w:ascii="Times New Roman" w:hAnsi="Times New Roman" w:cs="Times New Roman"/>
+          <w:sz w:val="28"/>
+          <w:szCs w:val="28"/>
+        </w:rPr>
+        <w:t>webRTC</w:t>
+      </w:r>
+      <w:proofErr w:type="spellEnd"/>
+      <w:r>
+        <w:rPr>
+          <w:rFonts w:ascii="Times New Roman" w:hAnsi="Times New Roman" w:cs="Times New Roman"/>
+          <w:sz w:val="28"/>
+          <w:szCs w:val="28"/>
+        </w:rPr>
+        <w:t>. The second step is to share</w:t>
+      </w:r>
+      <w:r>
+        <w:rPr>
+          <w:rFonts w:ascii="Times New Roman" w:hAnsi="Times New Roman" w:cs="Times New Roman"/>
+          <w:sz w:val="28"/>
+          <w:szCs w:val="28"/>
+        </w:rPr>
+        <w:t xml:space="preserve"> internet connection details known as</w:t>
+      </w:r>
+      <w:r>
+        <w:rPr>
+          <w:rFonts w:ascii="Times New Roman" w:hAnsi="Times New Roman" w:cs="Times New Roman"/>
+          <w:sz w:val="28"/>
+          <w:szCs w:val="28"/>
+        </w:rPr>
+        <w:t xml:space="preserve"> ICE candidates details</w:t>
+      </w:r>
+      <w:r>
+        <w:rPr>
+          <w:rFonts w:ascii="Times New Roman" w:hAnsi="Times New Roman" w:cs="Times New Roman"/>
+          <w:sz w:val="28"/>
+          <w:szCs w:val="28"/>
+        </w:rPr>
+        <w:t xml:space="preserve"> which we get from STUN server</w:t>
+      </w:r>
+      <w:r>
+        <w:rPr>
+          <w:rFonts w:ascii="Times New Roman" w:hAnsi="Times New Roman" w:cs="Times New Roman"/>
+          <w:sz w:val="28"/>
+          <w:szCs w:val="28"/>
+        </w:rPr>
+        <w:t>.</w:t>
+      </w:r>
+    </w:p>
+    <w:p>
+      <w:pPr>
+        <w:pStyle w:val="ListParagraph"/>
+        <w:numPr>
+          <w:ilvl w:val="0"/>
+          <w:numId w:val="1"/>
+        </w:numPr>
+        <w:jc w:val="both"/>
+        <w:rPr>
+          <w:rFonts w:ascii="Times New Roman" w:hAnsi="Times New Roman" w:cs="Times New Roman"/>
+          <w:sz w:val="28"/>
+          <w:szCs w:val="28"/>
+        </w:rPr>
+      </w:pPr>
+      <w:r>
+        <w:rPr>
+          <w:rFonts w:ascii="Times New Roman" w:hAnsi="Times New Roman" w:cs="Times New Roman"/>
+          <w:sz w:val="28"/>
+          <w:szCs w:val="28"/>
+        </w:rPr>
+        <w:t>Exchanging information about the media (discussed above in offer/answer and SDP), peers must exchange information about the network connection. This is known as an ICE candidate and details the available methods the peer is able to communicate (directly or through a TURN server). Typically, each peer will propose its best candidates first, making their way down the line toward their worse candidates. Ideally, candidates are UDP (since it’s faster, and media streams are able to recover from interruptions relatively easily), but the ICE standard does allow TCP candidates as well.</w:t>
+      </w:r>
+    </w:p>
+    <w:p>
+      <w:pPr>
+        <w:pStyle w:val="ListParagraph"/>
+        <w:numPr>
+          <w:ilvl w:val="0"/>
+          <w:numId w:val="1"/>
+        </w:numPr>
+        <w:jc w:val="both"/>
+        <w:rPr>
+          <w:rFonts w:ascii="Times New Roman" w:hAnsi="Times New Roman" w:cs="Times New Roman"/>
+          <w:sz w:val="28"/>
+          <w:szCs w:val="28"/>
+        </w:rPr>
+      </w:pPr>
+      <w:r>
+        <w:rPr>
+          <w:rFonts w:ascii="Times New Roman" w:hAnsi="Times New Roman" w:cs="Times New Roman"/>
+          <w:sz w:val="28"/>
+          <w:szCs w:val="28"/>
+        </w:rPr>
+        <w:t>How to establish connection between Peers:</w:t>
+      </w:r>
+    </w:p>
+    <w:p>
+      <w:pPr>
+        <w:jc w:val="both"/>
+        <w:rPr>
+          <w:rFonts w:ascii="Times New Roman" w:hAnsi="Times New Roman" w:cs="Times New Roman"/>
+          <w:sz w:val="28"/>
+          <w:szCs w:val="28"/>
+        </w:rPr>
+      </w:pPr>
+      <w:r>
+        <w:rPr>
+          <w:rFonts w:ascii="Times New Roman" w:hAnsi="Times New Roman" w:cs="Times New Roman"/>
+          <w:noProof/>
+          <w:sz w:val="28"/>
+          <w:szCs w:val="28"/>
+        </w:rPr>
+        <w:lastRenderedPageBreak/>
+        <w:drawing>
+          <wp:inline distT="0" distB="0" distL="0" distR="0" wp14:anchorId="552A7D8B" wp14:editId="46EA5913">
+            <wp:extent cx="5943600" cy="3343275"/>
+            <wp:effectExtent l="0" t="0" r="0" b="9525"/>
+            <wp:docPr id="9" name="Picture 9"/>
+            <wp:cNvGraphicFramePr>
+              <a:graphicFrameLocks xmlns:a="http://schemas.openxmlformats.org/drawingml/2006/main" noChangeAspect="1"/>
+            </wp:cNvGraphicFramePr>
+            <a:graphic xmlns:a="http://schemas.openxmlformats.org/drawingml/2006/main">
+              <a:graphicData uri="http://schemas.openxmlformats.org/drawingml/2006/picture">
+                <pic:pic xmlns:pic="http://schemas.openxmlformats.org/drawingml/2006/picture">
+                  <pic:nvPicPr>
+                    <pic:cNvPr id="9" name="Picture 9"/>
+                    <pic:cNvPicPr/>
+                  </pic:nvPicPr>
+                  <pic:blipFill>
+                    <a:blip r:embed="rId10" cstate="print">
+                      <a:extLst>
+                        <a:ext uri="{28A0092B-C50C-407E-A947-70E740481C1C}">
+                          <a14:useLocalDpi xmlns:a14="http://schemas.microsoft.com/office/drawing/2010/main" val="0"/>
+                        </a:ext>
+                      </a:extLst>
+                    </a:blip>
+                    <a:stretch>
+                      <a:fillRect/>
+                    </a:stretch>
+                  </pic:blipFill>
+                  <pic:spPr>
+                    <a:xfrm>
+                      <a:off x="0" y="0"/>
+                      <a:ext cx="5943600" cy="3343275"/>
+                    </a:xfrm>
+                    <a:prstGeom prst="rect">
+                      <a:avLst/>
+                    </a:prstGeom>
+                  </pic:spPr>
+                </pic:pic>
+              </a:graphicData>
+            </a:graphic>
+          </wp:inline>
+        </w:drawing>
+      </w:r>
     </w:p>
     <w:sectPr>
       <w:pgSz w:w="12240" w:h="15840"/>
@@ -602,6 +1719,127 @@
     </w:sectPr>
   </w:body>
 </w:document>
+</file>
+
+<file path=word/numbering.xml><?xml version="1.0" encoding="utf-8"?>
+<w:numbering xmlns:wpc="http://schemas.microsoft.com/office/word/2010/wordprocessingCanvas" xmlns:cx="http://schemas.microsoft.com/office/drawing/2014/chartex" xmlns:cx1="http://schemas.microsoft.com/office/drawing/2015/9/8/chartex" xmlns:cx2="http://schemas.microsoft.com/office/drawing/2015/10/21/chartex" xmlns:cx3="http://schemas.microsoft.com/office/drawing/2016/5/9/chartex" xmlns:cx4="http://schemas.microsoft.com/office/drawing/2016/5/10/chartex" xmlns:cx5="http://schemas.microsoft.com/office/drawing/2016/5/11/chartex" xmlns:cx6="http://schemas.microsoft.com/office/drawing/2016/5/12/chartex" xmlns:cx7="http://schemas.microsoft.com/office/drawing/2016/5/13/chartex" xmlns:cx8="http://schemas.microsoft.com/office/drawing/2016/5/14/chartex" xmlns:mc="http://schemas.openxmlformats.org/markup-compatibility/2006" xmlns:aink="http://schemas.microsoft.com/office/drawing/2016/ink" xmlns:am3d="http://schemas.microsoft.com/office/drawing/2017/model3d" xmlns:o="urn:schemas-microsoft-com:office:office" xmlns:r="http://schemas.openxmlformats.org/officeDocument/2006/relationships" xmlns:m="http://schemas.openxmlformats.org/officeDocument/2006/math" xmlns:v="urn:schemas-microsoft-com:vml" xmlns:wp14="http://schemas.microsoft.com/office/word/2010/wordprocessingDrawing" xmlns:wp="http://schemas.openxmlformats.org/drawingml/2006/wordprocessingDrawing" xmlns:w10="urn:schemas-microsoft-com:office:word" xmlns:w="http://schemas.openxmlformats.org/wordprocessingml/2006/main" xmlns:w14="http://schemas.microsoft.com/office/word/2010/wordml" xmlns:w15="http://schemas.microsoft.com/office/word/2012/wordml" xmlns:w16cex="http://schemas.microsoft.com/office/word/2018/wordml/cex" xmlns:w16cid="http://schemas.microsoft.com/office/word/2016/wordml/cid" xmlns:w16="http://schemas.microsoft.com/office/word/2018/wordml" xmlns:w16sdtdh="http://schemas.microsoft.com/office/word/2020/wordml/sdtdatahash" xmlns:w16se="http://schemas.microsoft.com/office/word/2015/wordml/symex" xmlns:wpg="http://schemas.microsoft.com/office/word/2010/wordprocessingGroup" xmlns:wpi="http://schemas.microsoft.com/office/word/2010/wordprocessingInk" xmlns:wne="http://schemas.microsoft.com/office/word/2006/wordml" xmlns:wps="http://schemas.microsoft.com/office/word/2010/wordprocessingShape" mc:Ignorable="w14 w15 w16se w16cid w16 w16cex w16sdtdh wp14">
+  <w:abstractNum w:abstractNumId="0" w15:restartNumberingAfterBreak="0">
+    <w:nsid w:val="44315C60"/>
+    <w:multiLevelType w:val="hybridMultilevel"/>
+    <w:tmpl w:val="0C9C35C2"/>
+    <w:lvl w:ilvl="0" w:tplc="04090001">
+      <w:start w:val="1"/>
+      <w:numFmt w:val="bullet"/>
+      <w:lvlText w:val=""/>
+      <w:lvlJc w:val="left"/>
+      <w:pPr>
+        <w:ind w:left="720" w:hanging="360"/>
+      </w:pPr>
+      <w:rPr>
+        <w:rFonts w:ascii="Symbol" w:hAnsi="Symbol" w:hint="default"/>
+      </w:rPr>
+    </w:lvl>
+    <w:lvl w:ilvl="1" w:tplc="04090003">
+      <w:start w:val="1"/>
+      <w:numFmt w:val="bullet"/>
+      <w:lvlText w:val="o"/>
+      <w:lvlJc w:val="left"/>
+      <w:pPr>
+        <w:ind w:left="1440" w:hanging="360"/>
+      </w:pPr>
+      <w:rPr>
+        <w:rFonts w:ascii="Courier New" w:hAnsi="Courier New" w:cs="Courier New" w:hint="default"/>
+      </w:rPr>
+    </w:lvl>
+    <w:lvl w:ilvl="2" w:tplc="04090005" w:tentative="1">
+      <w:start w:val="1"/>
+      <w:numFmt w:val="bullet"/>
+      <w:lvlText w:val=""/>
+      <w:lvlJc w:val="left"/>
+      <w:pPr>
+        <w:ind w:left="2160" w:hanging="360"/>
+      </w:pPr>
+      <w:rPr>
+        <w:rFonts w:ascii="Wingdings" w:hAnsi="Wingdings" w:hint="default"/>
+      </w:rPr>
+    </w:lvl>
+    <w:lvl w:ilvl="3" w:tplc="04090001" w:tentative="1">
+      <w:start w:val="1"/>
+      <w:numFmt w:val="bullet"/>
+      <w:lvlText w:val=""/>
+      <w:lvlJc w:val="left"/>
+      <w:pPr>
+        <w:ind w:left="2880" w:hanging="360"/>
+      </w:pPr>
+      <w:rPr>
+        <w:rFonts w:ascii="Symbol" w:hAnsi="Symbol" w:hint="default"/>
+      </w:rPr>
+    </w:lvl>
+    <w:lvl w:ilvl="4" w:tplc="04090003" w:tentative="1">
+      <w:start w:val="1"/>
+      <w:numFmt w:val="bullet"/>
+      <w:lvlText w:val="o"/>
+      <w:lvlJc w:val="left"/>
+      <w:pPr>
+        <w:ind w:left="3600" w:hanging="360"/>
+      </w:pPr>
+      <w:rPr>
+        <w:rFonts w:ascii="Courier New" w:hAnsi="Courier New" w:cs="Courier New" w:hint="default"/>
+      </w:rPr>
+    </w:lvl>
+    <w:lvl w:ilvl="5" w:tplc="04090005" w:tentative="1">
+      <w:start w:val="1"/>
+      <w:numFmt w:val="bullet"/>
+      <w:lvlText w:val=""/>
+      <w:lvlJc w:val="left"/>
+      <w:pPr>
+        <w:ind w:left="4320" w:hanging="360"/>
+      </w:pPr>
+      <w:rPr>
+        <w:rFonts w:ascii="Wingdings" w:hAnsi="Wingdings" w:hint="default"/>
+      </w:rPr>
+    </w:lvl>
+    <w:lvl w:ilvl="6" w:tplc="04090001" w:tentative="1">
+      <w:start w:val="1"/>
+      <w:numFmt w:val="bullet"/>
+      <w:lvlText w:val=""/>
+      <w:lvlJc w:val="left"/>
+      <w:pPr>
+        <w:ind w:left="5040" w:hanging="360"/>
+      </w:pPr>
+      <w:rPr>
+        <w:rFonts w:ascii="Symbol" w:hAnsi="Symbol" w:hint="default"/>
+      </w:rPr>
+    </w:lvl>
+    <w:lvl w:ilvl="7" w:tplc="04090003" w:tentative="1">
+      <w:start w:val="1"/>
+      <w:numFmt w:val="bullet"/>
+      <w:lvlText w:val="o"/>
+      <w:lvlJc w:val="left"/>
+      <w:pPr>
+        <w:ind w:left="5760" w:hanging="360"/>
+      </w:pPr>
+      <w:rPr>
+        <w:rFonts w:ascii="Courier New" w:hAnsi="Courier New" w:cs="Courier New" w:hint="default"/>
+      </w:rPr>
+    </w:lvl>
+    <w:lvl w:ilvl="8" w:tplc="04090005" w:tentative="1">
+      <w:start w:val="1"/>
+      <w:numFmt w:val="bullet"/>
+      <w:lvlText w:val=""/>
+      <w:lvlJc w:val="left"/>
+      <w:pPr>
+        <w:ind w:left="6480" w:hanging="360"/>
+      </w:pPr>
+      <w:rPr>
+        <w:rFonts w:ascii="Wingdings" w:hAnsi="Wingdings" w:hint="default"/>
+      </w:rPr>
+    </w:lvl>
+  </w:abstractNum>
+  <w:num w:numId="1">
+    <w:abstractNumId w:val="0"/>
+  </w:num>
+</w:numbering>
 </file>
 
 <file path=word/styles.xml><?xml version="1.0" encoding="utf-8"?>
@@ -1030,6 +2268,17 @@
     <w:semiHidden/>
     <w:unhideWhenUsed/>
   </w:style>
+  <w:style w:type="paragraph" w:styleId="ListParagraph">
+    <w:name w:val="List Paragraph"/>
+    <w:basedOn w:val="Normal"/>
+    <w:uiPriority w:val="34"/>
+    <w:qFormat/>
+    <w:rsid w:val="00C80AF0"/>
+    <w:pPr>
+      <w:ind w:left="720"/>
+      <w:contextualSpacing/>
+    </w:pPr>
+  </w:style>
 </w:styles>
 </file>
 

</xml_diff>

<commit_message>
stopping all tracks when leaving a room. roomHandler.js leaveRoom() function modified.
</commit_message>
<xml_diff>
--- a/notes.docx
+++ b/notes.docx
@@ -853,18 +853,8 @@
           <w:sz w:val="28"/>
           <w:szCs w:val="28"/>
         </w:rPr>
-        <w:t xml:space="preserve">Facebook </w:t>
-      </w:r>
-      <w:proofErr w:type="spellStart"/>
-      <w:r>
-        <w:rPr>
-          <w:rFonts w:ascii="Times New Roman" w:hAnsi="Times New Roman" w:cs="Times New Roman"/>
-          <w:sz w:val="28"/>
-          <w:szCs w:val="28"/>
-        </w:rPr>
-        <w:t>Messanger</w:t>
-      </w:r>
-      <w:proofErr w:type="spellEnd"/>
+        <w:t>Facebook Messanger</w:t>
+      </w:r>
     </w:p>
     <w:p>
       <w:pPr>
@@ -932,43 +922,7 @@
           <w:sz w:val="28"/>
           <w:szCs w:val="28"/>
         </w:rPr>
-        <w:t xml:space="preserve">Signaling server does not do anything that is WebRTC-specific. Signaling server helps to exchange necessary information which are required to establish direct connection between users. For signaling we can use whatever we like, from </w:t>
-      </w:r>
-      <w:proofErr w:type="spellStart"/>
-      <w:r>
-        <w:rPr>
-          <w:rFonts w:ascii="Times New Roman" w:hAnsi="Times New Roman" w:cs="Times New Roman"/>
-          <w:sz w:val="28"/>
-          <w:szCs w:val="28"/>
-        </w:rPr>
-        <w:t>webSocket</w:t>
-      </w:r>
-      <w:proofErr w:type="spellEnd"/>
-      <w:r>
-        <w:rPr>
-          <w:rFonts w:ascii="Times New Roman" w:hAnsi="Times New Roman" w:cs="Times New Roman"/>
-          <w:sz w:val="28"/>
-          <w:szCs w:val="28"/>
-        </w:rPr>
-        <w:t xml:space="preserve"> to </w:t>
-      </w:r>
-      <w:proofErr w:type="spellStart"/>
-      <w:r>
-        <w:rPr>
-          <w:rFonts w:ascii="Times New Roman" w:hAnsi="Times New Roman" w:cs="Times New Roman"/>
-          <w:sz w:val="28"/>
-          <w:szCs w:val="28"/>
-        </w:rPr>
-        <w:t>XMLHttpRequest</w:t>
-      </w:r>
-      <w:proofErr w:type="spellEnd"/>
-      <w:r>
-        <w:rPr>
-          <w:rFonts w:ascii="Times New Roman" w:hAnsi="Times New Roman" w:cs="Times New Roman"/>
-          <w:sz w:val="28"/>
-          <w:szCs w:val="28"/>
-        </w:rPr>
-        <w:t>.</w:t>
+        <w:t>Signaling server does not do anything that is WebRTC-specific. Signaling server helps to exchange necessary information which are required to establish direct connection between users. For signaling we can use whatever we like, from webSocket to XMLHttpRequest.</w:t>
       </w:r>
     </w:p>
     <w:p>
@@ -991,25 +945,7 @@
           <w:sz w:val="28"/>
           <w:szCs w:val="28"/>
         </w:rPr>
-        <w:t xml:space="preserve">Before the </w:t>
-      </w:r>
-      <w:proofErr w:type="spellStart"/>
-      <w:r>
-        <w:rPr>
-          <w:rFonts w:ascii="Times New Roman" w:hAnsi="Times New Roman" w:cs="Times New Roman"/>
-          <w:sz w:val="28"/>
-          <w:szCs w:val="28"/>
-        </w:rPr>
-        <w:t>webRTC</w:t>
-      </w:r>
-      <w:proofErr w:type="spellEnd"/>
-      <w:r>
-        <w:rPr>
-          <w:rFonts w:ascii="Times New Roman" w:hAnsi="Times New Roman" w:cs="Times New Roman"/>
-          <w:sz w:val="28"/>
-          <w:szCs w:val="28"/>
-        </w:rPr>
-        <w:t xml:space="preserve"> peer connecti</w:t>
+        <w:t>Before the webRTC peer connecti</w:t>
       </w:r>
       <w:r>
         <w:rPr>
@@ -1049,25 +985,7 @@
           <w:sz w:val="28"/>
           <w:szCs w:val="28"/>
         </w:rPr>
-        <w:t xml:space="preserve"> in our project we have used </w:t>
-      </w:r>
-      <w:proofErr w:type="spellStart"/>
-      <w:r>
-        <w:rPr>
-          <w:rFonts w:ascii="Times New Roman" w:hAnsi="Times New Roman" w:cs="Times New Roman"/>
-          <w:sz w:val="28"/>
-          <w:szCs w:val="28"/>
-        </w:rPr>
-        <w:t>webSockets</w:t>
-      </w:r>
-      <w:proofErr w:type="spellEnd"/>
-      <w:r>
-        <w:rPr>
-          <w:rFonts w:ascii="Times New Roman" w:hAnsi="Times New Roman" w:cs="Times New Roman"/>
-          <w:sz w:val="28"/>
-          <w:szCs w:val="28"/>
-        </w:rPr>
-        <w:t xml:space="preserve"> for this purpose.</w:t>
+        <w:t xml:space="preserve"> in our project we have used webSockets for this purpose.</w:t>
       </w:r>
     </w:p>
     <w:p>
@@ -1291,25 +1209,7 @@
           <w:sz w:val="28"/>
           <w:szCs w:val="28"/>
         </w:rPr>
-        <w:t xml:space="preserve">So, the working of </w:t>
-      </w:r>
-      <w:proofErr w:type="spellStart"/>
-      <w:r>
-        <w:rPr>
-          <w:rFonts w:ascii="Times New Roman" w:hAnsi="Times New Roman" w:cs="Times New Roman"/>
-          <w:sz w:val="28"/>
-          <w:szCs w:val="28"/>
-        </w:rPr>
-        <w:t>webRTC</w:t>
-      </w:r>
-      <w:proofErr w:type="spellEnd"/>
-      <w:r>
-        <w:rPr>
-          <w:rFonts w:ascii="Times New Roman" w:hAnsi="Times New Roman" w:cs="Times New Roman"/>
-          <w:sz w:val="28"/>
-          <w:szCs w:val="28"/>
-        </w:rPr>
-        <w:t xml:space="preserve"> in brief can be explained like this:</w:t>
+        <w:t>So, the working of webRTC in brief can be explained like this:</w:t>
       </w:r>
     </w:p>
     <w:p>
@@ -1332,43 +1232,7 @@
           <w:sz w:val="28"/>
           <w:szCs w:val="28"/>
         </w:rPr>
-        <w:t xml:space="preserve">Caller takes his internet connection details from STUN Server and along with his SDP information creates </w:t>
-      </w:r>
-      <w:proofErr w:type="gramStart"/>
-      <w:r>
-        <w:rPr>
-          <w:rFonts w:ascii="Times New Roman" w:hAnsi="Times New Roman" w:cs="Times New Roman"/>
-          <w:sz w:val="28"/>
-          <w:szCs w:val="28"/>
-        </w:rPr>
-        <w:t>an</w:t>
-      </w:r>
-      <w:proofErr w:type="gramEnd"/>
-      <w:r>
-        <w:rPr>
-          <w:rFonts w:ascii="Times New Roman" w:hAnsi="Times New Roman" w:cs="Times New Roman"/>
-          <w:sz w:val="28"/>
-          <w:szCs w:val="28"/>
-        </w:rPr>
-        <w:t xml:space="preserve"> </w:t>
-      </w:r>
-      <w:proofErr w:type="spellStart"/>
-      <w:r>
-        <w:rPr>
-          <w:rFonts w:ascii="Times New Roman" w:hAnsi="Times New Roman" w:cs="Times New Roman"/>
-          <w:sz w:val="28"/>
-          <w:szCs w:val="28"/>
-        </w:rPr>
-        <w:t>webRTC</w:t>
-      </w:r>
-      <w:proofErr w:type="spellEnd"/>
-      <w:r>
-        <w:rPr>
-          <w:rFonts w:ascii="Times New Roman" w:hAnsi="Times New Roman" w:cs="Times New Roman"/>
-          <w:sz w:val="28"/>
-          <w:szCs w:val="28"/>
-        </w:rPr>
-        <w:t xml:space="preserve"> offer.</w:t>
+        <w:t>Caller takes his internet connection details from STUN Server and along with his SDP information creates a webRTC offer.</w:t>
       </w:r>
     </w:p>
     <w:p>
@@ -1415,41 +1279,15 @@
           <w:sz w:val="28"/>
           <w:szCs w:val="28"/>
         </w:rPr>
-        <w:t xml:space="preserve">Callee sees the </w:t>
-      </w:r>
-      <w:proofErr w:type="spellStart"/>
-      <w:r>
-        <w:rPr>
-          <w:rFonts w:ascii="Times New Roman" w:hAnsi="Times New Roman" w:cs="Times New Roman"/>
-          <w:sz w:val="28"/>
-          <w:szCs w:val="28"/>
-        </w:rPr>
-        <w:t>webRTC</w:t>
-      </w:r>
-      <w:proofErr w:type="spellEnd"/>
-      <w:r>
-        <w:rPr>
-          <w:rFonts w:ascii="Times New Roman" w:hAnsi="Times New Roman" w:cs="Times New Roman"/>
-          <w:sz w:val="28"/>
-          <w:szCs w:val="28"/>
-        </w:rPr>
-        <w:t xml:space="preserve"> offer along with the internet </w:t>
-      </w:r>
-      <w:r>
-        <w:rPr>
-          <w:rFonts w:ascii="Times New Roman" w:hAnsi="Times New Roman" w:cs="Times New Roman"/>
-          <w:sz w:val="28"/>
-          <w:szCs w:val="28"/>
-        </w:rPr>
-        <w:t>and SDP</w:t>
-      </w:r>
-      <w:r>
-        <w:rPr>
-          <w:rFonts w:ascii="Times New Roman" w:hAnsi="Times New Roman" w:cs="Times New Roman"/>
-          <w:sz w:val="28"/>
-          <w:szCs w:val="28"/>
-        </w:rPr>
-        <w:t xml:space="preserve"> </w:t>
+        <w:t xml:space="preserve">Callee sees the webRTC offer along with the internet </w:t>
+      </w:r>
+      <w:r>
+        <w:rPr>
+          <w:rFonts w:ascii="Times New Roman" w:hAnsi="Times New Roman" w:cs="Times New Roman"/>
+          <w:sz w:val="28"/>
+          <w:szCs w:val="28"/>
+        </w:rPr>
+        <w:t xml:space="preserve">and SDP </w:t>
       </w:r>
       <w:r>
         <w:rPr>
@@ -1505,23 +1343,13 @@
           <w:szCs w:val="28"/>
         </w:rPr>
       </w:pPr>
-      <w:proofErr w:type="gramStart"/>
-      <w:r>
-        <w:rPr>
-          <w:rFonts w:ascii="Times New Roman" w:hAnsi="Times New Roman" w:cs="Times New Roman"/>
-          <w:sz w:val="28"/>
-          <w:szCs w:val="28"/>
-        </w:rPr>
-        <w:t>So</w:t>
-      </w:r>
-      <w:proofErr w:type="gramEnd"/>
-      <w:r>
-        <w:rPr>
-          <w:rFonts w:ascii="Times New Roman" w:hAnsi="Times New Roman" w:cs="Times New Roman"/>
-          <w:sz w:val="28"/>
-          <w:szCs w:val="28"/>
-        </w:rPr>
-        <w:t xml:space="preserve"> both users once connected will know each other’s SDP as well as internet details.</w:t>
+      <w:r>
+        <w:rPr>
+          <w:rFonts w:ascii="Times New Roman" w:hAnsi="Times New Roman" w:cs="Times New Roman"/>
+          <w:sz w:val="28"/>
+          <w:szCs w:val="28"/>
+        </w:rPr>
+        <w:t>So both users once connected will know each other’s SDP as well as internet details.</w:t>
       </w:r>
     </w:p>
     <w:p>
@@ -1552,25 +1380,7 @@
           <w:sz w:val="28"/>
           <w:szCs w:val="28"/>
         </w:rPr>
-        <w:t xml:space="preserve"> the first step when creating the direct connection using </w:t>
-      </w:r>
-      <w:proofErr w:type="spellStart"/>
-      <w:r>
-        <w:rPr>
-          <w:rFonts w:ascii="Times New Roman" w:hAnsi="Times New Roman" w:cs="Times New Roman"/>
-          <w:sz w:val="28"/>
-          <w:szCs w:val="28"/>
-        </w:rPr>
-        <w:t>webRTC</w:t>
-      </w:r>
-      <w:proofErr w:type="spellEnd"/>
-      <w:r>
-        <w:rPr>
-          <w:rFonts w:ascii="Times New Roman" w:hAnsi="Times New Roman" w:cs="Times New Roman"/>
-          <w:sz w:val="28"/>
-          <w:szCs w:val="28"/>
-        </w:rPr>
-        <w:t>. The second step is to share</w:t>
+        <w:t xml:space="preserve"> the first step when creating the direct connection using webRTC. The second step is to share</w:t>
       </w:r>
       <w:r>
         <w:rPr>
@@ -1667,11 +1477,10 @@
           <w:sz w:val="28"/>
           <w:szCs w:val="28"/>
         </w:rPr>
-        <w:lastRenderedPageBreak/>
         <w:drawing>
-          <wp:inline distT="0" distB="0" distL="0" distR="0" wp14:anchorId="552A7D8B" wp14:editId="46EA5913">
-            <wp:extent cx="5943600" cy="3343275"/>
-            <wp:effectExtent l="0" t="0" r="0" b="9525"/>
+          <wp:inline distT="0" distB="0" distL="0" distR="0" wp14:anchorId="552A7D8B" wp14:editId="1D787E55">
+            <wp:extent cx="5518205" cy="3103990"/>
+            <wp:effectExtent l="0" t="0" r="6350" b="1270"/>
             <wp:docPr id="9" name="Picture 9"/>
             <wp:cNvGraphicFramePr>
               <a:graphicFrameLocks xmlns:a="http://schemas.openxmlformats.org/drawingml/2006/main" noChangeAspect="1"/>
@@ -1698,6 +1507,84 @@
                   <pic:spPr>
                     <a:xfrm>
                       <a:off x="0" y="0"/>
+                      <a:ext cx="5523171" cy="3106783"/>
+                    </a:xfrm>
+                    <a:prstGeom prst="rect">
+                      <a:avLst/>
+                    </a:prstGeom>
+                  </pic:spPr>
+                </pic:pic>
+              </a:graphicData>
+            </a:graphic>
+          </wp:inline>
+        </w:drawing>
+      </w:r>
+    </w:p>
+    <w:p>
+      <w:pPr>
+        <w:jc w:val="both"/>
+        <w:rPr>
+          <w:rFonts w:ascii="Times New Roman" w:hAnsi="Times New Roman" w:cs="Times New Roman"/>
+          <w:sz w:val="28"/>
+          <w:szCs w:val="28"/>
+        </w:rPr>
+      </w:pPr>
+      <w:r>
+        <w:rPr>
+          <w:rFonts w:ascii="Times New Roman" w:hAnsi="Times New Roman" w:cs="Times New Roman"/>
+          <w:sz w:val="28"/>
+          <w:szCs w:val="28"/>
+        </w:rPr>
+        <w:lastRenderedPageBreak/>
+        <w:t>Module 8:</w:t>
+      </w:r>
+    </w:p>
+    <w:p>
+      <w:pPr>
+        <w:jc w:val="both"/>
+        <w:rPr>
+          <w:rFonts w:ascii="Times New Roman" w:hAnsi="Times New Roman" w:cs="Times New Roman"/>
+          <w:sz w:val="28"/>
+          <w:szCs w:val="28"/>
+        </w:rPr>
+      </w:pPr>
+      <w:r>
+        <w:rPr>
+          <w:rFonts w:ascii="Times New Roman" w:hAnsi="Times New Roman" w:cs="Times New Roman"/>
+          <w:noProof/>
+          <w:sz w:val="28"/>
+          <w:szCs w:val="28"/>
+        </w:rPr>
+        <w:drawing>
+          <wp:inline distT="0" distB="0" distL="0" distR="0" wp14:anchorId="15018AA8" wp14:editId="757EDD0A">
+            <wp:extent cx="5943600" cy="3343275"/>
+            <wp:effectExtent l="0" t="0" r="0" b="9525"/>
+            <wp:docPr id="7" name="Picture 7"/>
+            <wp:cNvGraphicFramePr>
+              <a:graphicFrameLocks xmlns:a="http://schemas.openxmlformats.org/drawingml/2006/main" noChangeAspect="1"/>
+            </wp:cNvGraphicFramePr>
+            <a:graphic xmlns:a="http://schemas.openxmlformats.org/drawingml/2006/main">
+              <a:graphicData uri="http://schemas.openxmlformats.org/drawingml/2006/picture">
+                <pic:pic xmlns:pic="http://schemas.openxmlformats.org/drawingml/2006/picture">
+                  <pic:nvPicPr>
+                    <pic:cNvPr id="7" name="Picture 7"/>
+                    <pic:cNvPicPr/>
+                  </pic:nvPicPr>
+                  <pic:blipFill>
+                    <a:blip r:embed="rId11" cstate="print">
+                      <a:extLst>
+                        <a:ext uri="{28A0092B-C50C-407E-A947-70E740481C1C}">
+                          <a14:useLocalDpi xmlns:a14="http://schemas.microsoft.com/office/drawing/2010/main" val="0"/>
+                        </a:ext>
+                      </a:extLst>
+                    </a:blip>
+                    <a:stretch>
+                      <a:fillRect/>
+                    </a:stretch>
+                  </pic:blipFill>
+                  <pic:spPr>
+                    <a:xfrm>
+                      <a:off x="0" y="0"/>
                       <a:ext cx="5943600" cy="3343275"/>
                     </a:xfrm>
                     <a:prstGeom prst="rect">
@@ -1710,6 +1597,75 @@
           </wp:inline>
         </w:drawing>
       </w:r>
+    </w:p>
+    <w:p>
+      <w:pPr>
+        <w:jc w:val="both"/>
+        <w:rPr>
+          <w:rFonts w:ascii="Times New Roman" w:hAnsi="Times New Roman" w:cs="Times New Roman"/>
+          <w:sz w:val="28"/>
+          <w:szCs w:val="28"/>
+        </w:rPr>
+      </w:pPr>
+      <w:r>
+        <w:rPr>
+          <w:rFonts w:ascii="Times New Roman" w:hAnsi="Times New Roman" w:cs="Times New Roman"/>
+          <w:noProof/>
+          <w:sz w:val="28"/>
+          <w:szCs w:val="28"/>
+        </w:rPr>
+        <w:drawing>
+          <wp:inline distT="0" distB="0" distL="0" distR="0" wp14:anchorId="5795C609" wp14:editId="1808233C">
+            <wp:extent cx="5943600" cy="3343275"/>
+            <wp:effectExtent l="0" t="0" r="0" b="9525"/>
+            <wp:docPr id="8" name="Picture 8"/>
+            <wp:cNvGraphicFramePr>
+              <a:graphicFrameLocks xmlns:a="http://schemas.openxmlformats.org/drawingml/2006/main" noChangeAspect="1"/>
+            </wp:cNvGraphicFramePr>
+            <a:graphic xmlns:a="http://schemas.openxmlformats.org/drawingml/2006/main">
+              <a:graphicData uri="http://schemas.openxmlformats.org/drawingml/2006/picture">
+                <pic:pic xmlns:pic="http://schemas.openxmlformats.org/drawingml/2006/picture">
+                  <pic:nvPicPr>
+                    <pic:cNvPr id="8" name="Picture 8"/>
+                    <pic:cNvPicPr/>
+                  </pic:nvPicPr>
+                  <pic:blipFill>
+                    <a:blip r:embed="rId12" cstate="print">
+                      <a:extLst>
+                        <a:ext uri="{28A0092B-C50C-407E-A947-70E740481C1C}">
+                          <a14:useLocalDpi xmlns:a14="http://schemas.microsoft.com/office/drawing/2010/main" val="0"/>
+                        </a:ext>
+                      </a:extLst>
+                    </a:blip>
+                    <a:stretch>
+                      <a:fillRect/>
+                    </a:stretch>
+                  </pic:blipFill>
+                  <pic:spPr>
+                    <a:xfrm>
+                      <a:off x="0" y="0"/>
+                      <a:ext cx="5943600" cy="3343275"/>
+                    </a:xfrm>
+                    <a:prstGeom prst="rect">
+                      <a:avLst/>
+                    </a:prstGeom>
+                  </pic:spPr>
+                </pic:pic>
+              </a:graphicData>
+            </a:graphic>
+          </wp:inline>
+        </w:drawing>
+      </w:r>
+    </w:p>
+    <w:p>
+      <w:pPr>
+        <w:jc w:val="both"/>
+        <w:rPr>
+          <w:rFonts w:ascii="Times New Roman" w:hAnsi="Times New Roman" w:cs="Times New Roman"/>
+          <w:sz w:val="28"/>
+          <w:szCs w:val="28"/>
+        </w:rPr>
+      </w:pPr>
     </w:p>
     <w:sectPr>
       <w:pgSz w:w="12240" w:h="15840"/>

</xml_diff>

<commit_message>
prepare for incoming webRTC connection - emitted 'conn-prepare' event from backend and listened on frontend.
</commit_message>
<xml_diff>
--- a/notes.docx
+++ b/notes.docx
@@ -853,8 +853,18 @@
           <w:sz w:val="28"/>
           <w:szCs w:val="28"/>
         </w:rPr>
-        <w:t>Facebook Messanger</w:t>
-      </w:r>
+        <w:t xml:space="preserve">Facebook </w:t>
+      </w:r>
+      <w:proofErr w:type="spellStart"/>
+      <w:r>
+        <w:rPr>
+          <w:rFonts w:ascii="Times New Roman" w:hAnsi="Times New Roman" w:cs="Times New Roman"/>
+          <w:sz w:val="28"/>
+          <w:szCs w:val="28"/>
+        </w:rPr>
+        <w:t>Messanger</w:t>
+      </w:r>
+      <w:proofErr w:type="spellEnd"/>
     </w:p>
     <w:p>
       <w:pPr>
@@ -922,7 +932,43 @@
           <w:sz w:val="28"/>
           <w:szCs w:val="28"/>
         </w:rPr>
-        <w:t>Signaling server does not do anything that is WebRTC-specific. Signaling server helps to exchange necessary information which are required to establish direct connection between users. For signaling we can use whatever we like, from webSocket to XMLHttpRequest.</w:t>
+        <w:t xml:space="preserve">Signaling server does not do anything that is WebRTC-specific. Signaling server helps to exchange necessary information which are required to establish direct connection between users. For signaling we can use whatever we like, from </w:t>
+      </w:r>
+      <w:proofErr w:type="spellStart"/>
+      <w:r>
+        <w:rPr>
+          <w:rFonts w:ascii="Times New Roman" w:hAnsi="Times New Roman" w:cs="Times New Roman"/>
+          <w:sz w:val="28"/>
+          <w:szCs w:val="28"/>
+        </w:rPr>
+        <w:t>webSocket</w:t>
+      </w:r>
+      <w:proofErr w:type="spellEnd"/>
+      <w:r>
+        <w:rPr>
+          <w:rFonts w:ascii="Times New Roman" w:hAnsi="Times New Roman" w:cs="Times New Roman"/>
+          <w:sz w:val="28"/>
+          <w:szCs w:val="28"/>
+        </w:rPr>
+        <w:t xml:space="preserve"> to </w:t>
+      </w:r>
+      <w:proofErr w:type="spellStart"/>
+      <w:r>
+        <w:rPr>
+          <w:rFonts w:ascii="Times New Roman" w:hAnsi="Times New Roman" w:cs="Times New Roman"/>
+          <w:sz w:val="28"/>
+          <w:szCs w:val="28"/>
+        </w:rPr>
+        <w:t>XMLHttpRequest</w:t>
+      </w:r>
+      <w:proofErr w:type="spellEnd"/>
+      <w:r>
+        <w:rPr>
+          <w:rFonts w:ascii="Times New Roman" w:hAnsi="Times New Roman" w:cs="Times New Roman"/>
+          <w:sz w:val="28"/>
+          <w:szCs w:val="28"/>
+        </w:rPr>
+        <w:t>.</w:t>
       </w:r>
     </w:p>
     <w:p>
@@ -945,7 +991,25 @@
           <w:sz w:val="28"/>
           <w:szCs w:val="28"/>
         </w:rPr>
-        <w:t>Before the webRTC peer connecti</w:t>
+        <w:t xml:space="preserve">Before the </w:t>
+      </w:r>
+      <w:proofErr w:type="spellStart"/>
+      <w:r>
+        <w:rPr>
+          <w:rFonts w:ascii="Times New Roman" w:hAnsi="Times New Roman" w:cs="Times New Roman"/>
+          <w:sz w:val="28"/>
+          <w:szCs w:val="28"/>
+        </w:rPr>
+        <w:t>webRTC</w:t>
+      </w:r>
+      <w:proofErr w:type="spellEnd"/>
+      <w:r>
+        <w:rPr>
+          <w:rFonts w:ascii="Times New Roman" w:hAnsi="Times New Roman" w:cs="Times New Roman"/>
+          <w:sz w:val="28"/>
+          <w:szCs w:val="28"/>
+        </w:rPr>
+        <w:t xml:space="preserve"> peer connecti</w:t>
       </w:r>
       <w:r>
         <w:rPr>
@@ -985,7 +1049,25 @@
           <w:sz w:val="28"/>
           <w:szCs w:val="28"/>
         </w:rPr>
-        <w:t xml:space="preserve"> in our project we have used webSockets for this purpose.</w:t>
+        <w:t xml:space="preserve"> in our project we have used </w:t>
+      </w:r>
+      <w:proofErr w:type="spellStart"/>
+      <w:r>
+        <w:rPr>
+          <w:rFonts w:ascii="Times New Roman" w:hAnsi="Times New Roman" w:cs="Times New Roman"/>
+          <w:sz w:val="28"/>
+          <w:szCs w:val="28"/>
+        </w:rPr>
+        <w:t>webSockets</w:t>
+      </w:r>
+      <w:proofErr w:type="spellEnd"/>
+      <w:r>
+        <w:rPr>
+          <w:rFonts w:ascii="Times New Roman" w:hAnsi="Times New Roman" w:cs="Times New Roman"/>
+          <w:sz w:val="28"/>
+          <w:szCs w:val="28"/>
+        </w:rPr>
+        <w:t xml:space="preserve"> for this purpose.</w:t>
       </w:r>
     </w:p>
     <w:p>
@@ -1209,7 +1291,25 @@
           <w:sz w:val="28"/>
           <w:szCs w:val="28"/>
         </w:rPr>
-        <w:t>So, the working of webRTC in brief can be explained like this:</w:t>
+        <w:t xml:space="preserve">So, the working of </w:t>
+      </w:r>
+      <w:proofErr w:type="spellStart"/>
+      <w:r>
+        <w:rPr>
+          <w:rFonts w:ascii="Times New Roman" w:hAnsi="Times New Roman" w:cs="Times New Roman"/>
+          <w:sz w:val="28"/>
+          <w:szCs w:val="28"/>
+        </w:rPr>
+        <w:t>webRTC</w:t>
+      </w:r>
+      <w:proofErr w:type="spellEnd"/>
+      <w:r>
+        <w:rPr>
+          <w:rFonts w:ascii="Times New Roman" w:hAnsi="Times New Roman" w:cs="Times New Roman"/>
+          <w:sz w:val="28"/>
+          <w:szCs w:val="28"/>
+        </w:rPr>
+        <w:t xml:space="preserve"> in brief can be explained like this:</w:t>
       </w:r>
     </w:p>
     <w:p>
@@ -1232,7 +1332,25 @@
           <w:sz w:val="28"/>
           <w:szCs w:val="28"/>
         </w:rPr>
-        <w:t>Caller takes his internet connection details from STUN Server and along with his SDP information creates a webRTC offer.</w:t>
+        <w:t xml:space="preserve">Caller takes his internet connection details from STUN Server and along with his SDP information creates a </w:t>
+      </w:r>
+      <w:proofErr w:type="spellStart"/>
+      <w:r>
+        <w:rPr>
+          <w:rFonts w:ascii="Times New Roman" w:hAnsi="Times New Roman" w:cs="Times New Roman"/>
+          <w:sz w:val="28"/>
+          <w:szCs w:val="28"/>
+        </w:rPr>
+        <w:t>webRTC</w:t>
+      </w:r>
+      <w:proofErr w:type="spellEnd"/>
+      <w:r>
+        <w:rPr>
+          <w:rFonts w:ascii="Times New Roman" w:hAnsi="Times New Roman" w:cs="Times New Roman"/>
+          <w:sz w:val="28"/>
+          <w:szCs w:val="28"/>
+        </w:rPr>
+        <w:t xml:space="preserve"> offer.</w:t>
       </w:r>
     </w:p>
     <w:p>
@@ -1279,7 +1397,25 @@
           <w:sz w:val="28"/>
           <w:szCs w:val="28"/>
         </w:rPr>
-        <w:t xml:space="preserve">Callee sees the webRTC offer along with the internet </w:t>
+        <w:t xml:space="preserve">Callee sees the </w:t>
+      </w:r>
+      <w:proofErr w:type="spellStart"/>
+      <w:r>
+        <w:rPr>
+          <w:rFonts w:ascii="Times New Roman" w:hAnsi="Times New Roman" w:cs="Times New Roman"/>
+          <w:sz w:val="28"/>
+          <w:szCs w:val="28"/>
+        </w:rPr>
+        <w:t>webRTC</w:t>
+      </w:r>
+      <w:proofErr w:type="spellEnd"/>
+      <w:r>
+        <w:rPr>
+          <w:rFonts w:ascii="Times New Roman" w:hAnsi="Times New Roman" w:cs="Times New Roman"/>
+          <w:sz w:val="28"/>
+          <w:szCs w:val="28"/>
+        </w:rPr>
+        <w:t xml:space="preserve"> offer along with the internet </w:t>
       </w:r>
       <w:r>
         <w:rPr>
@@ -1343,13 +1479,23 @@
           <w:szCs w:val="28"/>
         </w:rPr>
       </w:pPr>
-      <w:r>
-        <w:rPr>
-          <w:rFonts w:ascii="Times New Roman" w:hAnsi="Times New Roman" w:cs="Times New Roman"/>
-          <w:sz w:val="28"/>
-          <w:szCs w:val="28"/>
-        </w:rPr>
-        <w:t>So both users once connected will know each other’s SDP as well as internet details.</w:t>
+      <w:proofErr w:type="gramStart"/>
+      <w:r>
+        <w:rPr>
+          <w:rFonts w:ascii="Times New Roman" w:hAnsi="Times New Roman" w:cs="Times New Roman"/>
+          <w:sz w:val="28"/>
+          <w:szCs w:val="28"/>
+        </w:rPr>
+        <w:t>So</w:t>
+      </w:r>
+      <w:proofErr w:type="gramEnd"/>
+      <w:r>
+        <w:rPr>
+          <w:rFonts w:ascii="Times New Roman" w:hAnsi="Times New Roman" w:cs="Times New Roman"/>
+          <w:sz w:val="28"/>
+          <w:szCs w:val="28"/>
+        </w:rPr>
+        <w:t xml:space="preserve"> both users once connected will know each other’s SDP as well as internet details.</w:t>
       </w:r>
     </w:p>
     <w:p>
@@ -1380,7 +1526,25 @@
           <w:sz w:val="28"/>
           <w:szCs w:val="28"/>
         </w:rPr>
-        <w:t xml:space="preserve"> the first step when creating the direct connection using webRTC. The second step is to share</w:t>
+        <w:t xml:space="preserve"> the first step when creating the direct connection using </w:t>
+      </w:r>
+      <w:proofErr w:type="spellStart"/>
+      <w:r>
+        <w:rPr>
+          <w:rFonts w:ascii="Times New Roman" w:hAnsi="Times New Roman" w:cs="Times New Roman"/>
+          <w:sz w:val="28"/>
+          <w:szCs w:val="28"/>
+        </w:rPr>
+        <w:t>webRTC</w:t>
+      </w:r>
+      <w:proofErr w:type="spellEnd"/>
+      <w:r>
+        <w:rPr>
+          <w:rFonts w:ascii="Times New Roman" w:hAnsi="Times New Roman" w:cs="Times New Roman"/>
+          <w:sz w:val="28"/>
+          <w:szCs w:val="28"/>
+        </w:rPr>
+        <w:t>. The second step is to share</w:t>
       </w:r>
       <w:r>
         <w:rPr>
@@ -1666,6 +1830,1107 @@
           <w:szCs w:val="28"/>
         </w:rPr>
       </w:pPr>
+      <w:r>
+        <w:rPr>
+          <w:rFonts w:ascii="Times New Roman" w:hAnsi="Times New Roman" w:cs="Times New Roman"/>
+          <w:sz w:val="28"/>
+          <w:szCs w:val="28"/>
+        </w:rPr>
+        <w:t>WebRTC Mesh Architecture:</w:t>
+      </w:r>
+    </w:p>
+    <w:p>
+      <w:pPr>
+        <w:jc w:val="both"/>
+        <w:rPr>
+          <w:rFonts w:ascii="Times New Roman" w:hAnsi="Times New Roman" w:cs="Times New Roman"/>
+          <w:sz w:val="28"/>
+          <w:szCs w:val="28"/>
+        </w:rPr>
+      </w:pPr>
+      <w:r>
+        <w:rPr>
+          <w:rFonts w:ascii="Times New Roman" w:hAnsi="Times New Roman" w:cs="Times New Roman"/>
+          <w:noProof/>
+          <w:sz w:val="28"/>
+          <w:szCs w:val="28"/>
+        </w:rPr>
+        <w:lastRenderedPageBreak/>
+        <w:drawing>
+          <wp:inline distT="0" distB="0" distL="0" distR="0" wp14:anchorId="04304A4C" wp14:editId="767D8B6C">
+            <wp:extent cx="5943600" cy="3218815"/>
+            <wp:effectExtent l="0" t="0" r="0" b="635"/>
+            <wp:docPr id="10" name="Picture 10"/>
+            <wp:cNvGraphicFramePr>
+              <a:graphicFrameLocks xmlns:a="http://schemas.openxmlformats.org/drawingml/2006/main" noChangeAspect="1"/>
+            </wp:cNvGraphicFramePr>
+            <a:graphic xmlns:a="http://schemas.openxmlformats.org/drawingml/2006/main">
+              <a:graphicData uri="http://schemas.openxmlformats.org/drawingml/2006/picture">
+                <pic:pic xmlns:pic="http://schemas.openxmlformats.org/drawingml/2006/picture">
+                  <pic:nvPicPr>
+                    <pic:cNvPr id="10" name="Picture 10"/>
+                    <pic:cNvPicPr/>
+                  </pic:nvPicPr>
+                  <pic:blipFill>
+                    <a:blip r:embed="rId13" cstate="print">
+                      <a:extLst>
+                        <a:ext uri="{28A0092B-C50C-407E-A947-70E740481C1C}">
+                          <a14:useLocalDpi xmlns:a14="http://schemas.microsoft.com/office/drawing/2010/main" val="0"/>
+                        </a:ext>
+                      </a:extLst>
+                    </a:blip>
+                    <a:stretch>
+                      <a:fillRect/>
+                    </a:stretch>
+                  </pic:blipFill>
+                  <pic:spPr>
+                    <a:xfrm>
+                      <a:off x="0" y="0"/>
+                      <a:ext cx="5943600" cy="3218815"/>
+                    </a:xfrm>
+                    <a:prstGeom prst="rect">
+                      <a:avLst/>
+                    </a:prstGeom>
+                  </pic:spPr>
+                </pic:pic>
+              </a:graphicData>
+            </a:graphic>
+          </wp:inline>
+        </w:drawing>
+      </w:r>
+    </w:p>
+    <w:p>
+      <w:pPr>
+        <w:pStyle w:val="ListParagraph"/>
+        <w:numPr>
+          <w:ilvl w:val="0"/>
+          <w:numId w:val="2"/>
+        </w:numPr>
+        <w:jc w:val="both"/>
+        <w:rPr>
+          <w:rFonts w:ascii="Times New Roman" w:hAnsi="Times New Roman" w:cs="Times New Roman"/>
+          <w:sz w:val="28"/>
+          <w:szCs w:val="28"/>
+        </w:rPr>
+      </w:pPr>
+      <w:r>
+        <w:rPr>
+          <w:rFonts w:ascii="Times New Roman" w:hAnsi="Times New Roman" w:cs="Times New Roman"/>
+          <w:sz w:val="28"/>
+          <w:szCs w:val="28"/>
+        </w:rPr>
+        <w:t>To allow users to exchange their streams, video or audio doesn’t matter, we need to create a direct connection between these users.</w:t>
+      </w:r>
+      <w:r>
+        <w:rPr>
+          <w:rFonts w:ascii="Times New Roman" w:hAnsi="Times New Roman" w:cs="Times New Roman"/>
+          <w:sz w:val="28"/>
+          <w:szCs w:val="28"/>
+        </w:rPr>
+        <w:t xml:space="preserve"> For that, we will be using the </w:t>
+      </w:r>
+      <w:proofErr w:type="spellStart"/>
+      <w:r>
+        <w:rPr>
+          <w:rFonts w:ascii="Times New Roman" w:hAnsi="Times New Roman" w:cs="Times New Roman"/>
+          <w:sz w:val="28"/>
+          <w:szCs w:val="28"/>
+        </w:rPr>
+        <w:t>webRTC</w:t>
+      </w:r>
+      <w:proofErr w:type="spellEnd"/>
+      <w:r>
+        <w:rPr>
+          <w:rFonts w:ascii="Times New Roman" w:hAnsi="Times New Roman" w:cs="Times New Roman"/>
+          <w:sz w:val="28"/>
+          <w:szCs w:val="28"/>
+        </w:rPr>
+        <w:t xml:space="preserve"> and exactly will create the </w:t>
+      </w:r>
+      <w:proofErr w:type="spellStart"/>
+      <w:r>
+        <w:rPr>
+          <w:rFonts w:ascii="Times New Roman" w:hAnsi="Times New Roman" w:cs="Times New Roman"/>
+          <w:sz w:val="28"/>
+          <w:szCs w:val="28"/>
+        </w:rPr>
+        <w:t>webRTC</w:t>
+      </w:r>
+      <w:proofErr w:type="spellEnd"/>
+      <w:r>
+        <w:rPr>
+          <w:rFonts w:ascii="Times New Roman" w:hAnsi="Times New Roman" w:cs="Times New Roman"/>
+          <w:sz w:val="28"/>
+          <w:szCs w:val="28"/>
+        </w:rPr>
+        <w:t xml:space="preserve"> mesh architecture.</w:t>
+      </w:r>
+    </w:p>
+    <w:p>
+      <w:pPr>
+        <w:pStyle w:val="ListParagraph"/>
+        <w:numPr>
+          <w:ilvl w:val="0"/>
+          <w:numId w:val="2"/>
+        </w:numPr>
+        <w:jc w:val="both"/>
+        <w:rPr>
+          <w:rFonts w:ascii="Times New Roman" w:hAnsi="Times New Roman" w:cs="Times New Roman"/>
+          <w:sz w:val="28"/>
+          <w:szCs w:val="28"/>
+        </w:rPr>
+      </w:pPr>
+      <w:r>
+        <w:rPr>
+          <w:rFonts w:ascii="Times New Roman" w:hAnsi="Times New Roman" w:cs="Times New Roman"/>
+          <w:sz w:val="28"/>
+          <w:szCs w:val="28"/>
+        </w:rPr>
+        <w:t xml:space="preserve">In its simplest way, </w:t>
+      </w:r>
+      <w:proofErr w:type="spellStart"/>
+      <w:r>
+        <w:rPr>
+          <w:rFonts w:ascii="Times New Roman" w:hAnsi="Times New Roman" w:cs="Times New Roman"/>
+          <w:sz w:val="28"/>
+          <w:szCs w:val="28"/>
+        </w:rPr>
+        <w:t>webRTC</w:t>
+      </w:r>
+      <w:proofErr w:type="spellEnd"/>
+      <w:r>
+        <w:rPr>
+          <w:rFonts w:ascii="Times New Roman" w:hAnsi="Times New Roman" w:cs="Times New Roman"/>
+          <w:sz w:val="28"/>
+          <w:szCs w:val="28"/>
+        </w:rPr>
+        <w:t xml:space="preserve"> allows us to set up a live peer-to-peer direct connection between two browsers to exchange video, audio and data between them.</w:t>
+      </w:r>
+    </w:p>
+    <w:p>
+      <w:pPr>
+        <w:pStyle w:val="ListParagraph"/>
+        <w:numPr>
+          <w:ilvl w:val="0"/>
+          <w:numId w:val="2"/>
+        </w:numPr>
+        <w:jc w:val="both"/>
+        <w:rPr>
+          <w:rFonts w:ascii="Times New Roman" w:hAnsi="Times New Roman" w:cs="Times New Roman"/>
+          <w:sz w:val="28"/>
+          <w:szCs w:val="28"/>
+        </w:rPr>
+      </w:pPr>
+      <w:r>
+        <w:rPr>
+          <w:rFonts w:ascii="Times New Roman" w:hAnsi="Times New Roman" w:cs="Times New Roman"/>
+          <w:sz w:val="28"/>
+          <w:szCs w:val="28"/>
+        </w:rPr>
+        <w:t>What would happen if we add another user to the connection? Then another? And another? This is defined as multi-party. With it, the rules of the game change.</w:t>
+      </w:r>
+      <w:r>
+        <w:rPr>
+          <w:rFonts w:ascii="Times New Roman" w:hAnsi="Times New Roman" w:cs="Times New Roman"/>
+          <w:sz w:val="28"/>
+          <w:szCs w:val="28"/>
+        </w:rPr>
+        <w:t xml:space="preserve"> Here we create a group call.</w:t>
+      </w:r>
+    </w:p>
+    <w:p>
+      <w:pPr>
+        <w:pStyle w:val="ListParagraph"/>
+        <w:numPr>
+          <w:ilvl w:val="0"/>
+          <w:numId w:val="2"/>
+        </w:numPr>
+        <w:jc w:val="both"/>
+        <w:rPr>
+          <w:rFonts w:ascii="Times New Roman" w:hAnsi="Times New Roman" w:cs="Times New Roman"/>
+          <w:sz w:val="28"/>
+          <w:szCs w:val="28"/>
+        </w:rPr>
+      </w:pPr>
+      <w:r>
+        <w:rPr>
+          <w:rFonts w:ascii="Times New Roman" w:hAnsi="Times New Roman" w:cs="Times New Roman"/>
+          <w:sz w:val="28"/>
+          <w:szCs w:val="28"/>
+        </w:rPr>
+        <w:t>Strategies for group calls:</w:t>
+      </w:r>
+    </w:p>
+    <w:p>
+      <w:pPr>
+        <w:jc w:val="both"/>
+        <w:rPr>
+          <w:rFonts w:ascii="Times New Roman" w:hAnsi="Times New Roman" w:cs="Times New Roman"/>
+          <w:sz w:val="28"/>
+          <w:szCs w:val="28"/>
+        </w:rPr>
+      </w:pPr>
+      <w:r>
+        <w:rPr>
+          <w:rFonts w:ascii="Times New Roman" w:hAnsi="Times New Roman" w:cs="Times New Roman"/>
+          <w:noProof/>
+          <w:sz w:val="28"/>
+          <w:szCs w:val="28"/>
+        </w:rPr>
+        <w:drawing>
+          <wp:inline distT="0" distB="0" distL="0" distR="0" wp14:anchorId="7F50E0AA" wp14:editId="50A965B5">
+            <wp:extent cx="4405023" cy="2374288"/>
+            <wp:effectExtent l="0" t="0" r="0" b="6985"/>
+            <wp:docPr id="11" name="Picture 11"/>
+            <wp:cNvGraphicFramePr>
+              <a:graphicFrameLocks xmlns:a="http://schemas.openxmlformats.org/drawingml/2006/main" noChangeAspect="1"/>
+            </wp:cNvGraphicFramePr>
+            <a:graphic xmlns:a="http://schemas.openxmlformats.org/drawingml/2006/main">
+              <a:graphicData uri="http://schemas.openxmlformats.org/drawingml/2006/picture">
+                <pic:pic xmlns:pic="http://schemas.openxmlformats.org/drawingml/2006/picture">
+                  <pic:nvPicPr>
+                    <pic:cNvPr id="11" name="Picture 11"/>
+                    <pic:cNvPicPr/>
+                  </pic:nvPicPr>
+                  <pic:blipFill>
+                    <a:blip r:embed="rId14" cstate="print">
+                      <a:extLst>
+                        <a:ext uri="{28A0092B-C50C-407E-A947-70E740481C1C}">
+                          <a14:useLocalDpi xmlns:a14="http://schemas.microsoft.com/office/drawing/2010/main" val="0"/>
+                        </a:ext>
+                      </a:extLst>
+                    </a:blip>
+                    <a:stretch>
+                      <a:fillRect/>
+                    </a:stretch>
+                  </pic:blipFill>
+                  <pic:spPr>
+                    <a:xfrm>
+                      <a:off x="0" y="0"/>
+                      <a:ext cx="4418407" cy="2381502"/>
+                    </a:xfrm>
+                    <a:prstGeom prst="rect">
+                      <a:avLst/>
+                    </a:prstGeom>
+                  </pic:spPr>
+                </pic:pic>
+              </a:graphicData>
+            </a:graphic>
+          </wp:inline>
+        </w:drawing>
+      </w:r>
+    </w:p>
+    <w:p>
+      <w:pPr>
+        <w:pStyle w:val="ListParagraph"/>
+        <w:numPr>
+          <w:ilvl w:val="1"/>
+          <w:numId w:val="2"/>
+        </w:numPr>
+        <w:jc w:val="both"/>
+        <w:rPr>
+          <w:rFonts w:ascii="Times New Roman" w:hAnsi="Times New Roman" w:cs="Times New Roman"/>
+          <w:sz w:val="28"/>
+          <w:szCs w:val="28"/>
+        </w:rPr>
+      </w:pPr>
+      <w:r>
+        <w:rPr>
+          <w:rFonts w:ascii="Times New Roman" w:hAnsi="Times New Roman" w:cs="Times New Roman"/>
+          <w:sz w:val="28"/>
+          <w:szCs w:val="28"/>
+        </w:rPr>
+        <w:lastRenderedPageBreak/>
+        <w:t>Mesh – Multiple Direct connections</w:t>
+      </w:r>
+    </w:p>
+    <w:p>
+      <w:pPr>
+        <w:pStyle w:val="ListParagraph"/>
+        <w:numPr>
+          <w:ilvl w:val="2"/>
+          <w:numId w:val="2"/>
+        </w:numPr>
+        <w:jc w:val="both"/>
+        <w:rPr>
+          <w:rFonts w:ascii="Times New Roman" w:hAnsi="Times New Roman" w:cs="Times New Roman"/>
+          <w:sz w:val="28"/>
+          <w:szCs w:val="28"/>
+        </w:rPr>
+      </w:pPr>
+      <w:r>
+        <w:rPr>
+          <w:rFonts w:ascii="Times New Roman" w:hAnsi="Times New Roman" w:cs="Times New Roman"/>
+          <w:sz w:val="28"/>
+          <w:szCs w:val="28"/>
+        </w:rPr>
+        <w:t xml:space="preserve">If we have 4 users in a room, we will create </w:t>
+      </w:r>
+      <w:r>
+        <w:rPr>
+          <w:rFonts w:ascii="Times New Roman" w:hAnsi="Times New Roman" w:cs="Times New Roman"/>
+          <w:sz w:val="28"/>
+          <w:szCs w:val="28"/>
+        </w:rPr>
+        <w:t xml:space="preserve">4 </w:t>
+      </w:r>
+      <w:proofErr w:type="gramStart"/>
+      <w:r>
+        <w:rPr>
+          <w:rFonts w:ascii="Times New Roman" w:hAnsi="Times New Roman" w:cs="Times New Roman"/>
+          <w:sz w:val="28"/>
+          <w:szCs w:val="28"/>
+        </w:rPr>
+        <w:t>connection</w:t>
+      </w:r>
+      <w:proofErr w:type="gramEnd"/>
+      <w:r>
+        <w:rPr>
+          <w:rFonts w:ascii="Times New Roman" w:hAnsi="Times New Roman" w:cs="Times New Roman"/>
+          <w:sz w:val="28"/>
+          <w:szCs w:val="28"/>
+        </w:rPr>
+        <w:t xml:space="preserve"> between all the users in the room.</w:t>
+      </w:r>
+      <w:r>
+        <w:rPr>
+          <w:rFonts w:ascii="Times New Roman" w:hAnsi="Times New Roman" w:cs="Times New Roman"/>
+          <w:sz w:val="28"/>
+          <w:szCs w:val="28"/>
+        </w:rPr>
+        <w:t xml:space="preserve"> This is best suited for smaller applications. We will be using this for our app.</w:t>
+      </w:r>
+    </w:p>
+    <w:p>
+      <w:pPr>
+        <w:pStyle w:val="ListParagraph"/>
+        <w:numPr>
+          <w:ilvl w:val="1"/>
+          <w:numId w:val="2"/>
+        </w:numPr>
+        <w:jc w:val="both"/>
+        <w:rPr>
+          <w:rFonts w:ascii="Times New Roman" w:hAnsi="Times New Roman" w:cs="Times New Roman"/>
+          <w:sz w:val="28"/>
+          <w:szCs w:val="28"/>
+        </w:rPr>
+      </w:pPr>
+      <w:r>
+        <w:rPr>
+          <w:rFonts w:ascii="Times New Roman" w:hAnsi="Times New Roman" w:cs="Times New Roman"/>
+          <w:sz w:val="28"/>
+          <w:szCs w:val="28"/>
+        </w:rPr>
+        <w:t>MCU – Multiple Control Units</w:t>
+      </w:r>
+    </w:p>
+    <w:p>
+      <w:pPr>
+        <w:pStyle w:val="ListParagraph"/>
+        <w:numPr>
+          <w:ilvl w:val="2"/>
+          <w:numId w:val="2"/>
+        </w:numPr>
+        <w:jc w:val="both"/>
+        <w:rPr>
+          <w:rFonts w:ascii="Times New Roman" w:hAnsi="Times New Roman" w:cs="Times New Roman"/>
+          <w:sz w:val="28"/>
+          <w:szCs w:val="28"/>
+        </w:rPr>
+      </w:pPr>
+      <w:r>
+        <w:rPr>
+          <w:rFonts w:ascii="Times New Roman" w:hAnsi="Times New Roman" w:cs="Times New Roman"/>
+          <w:sz w:val="28"/>
+          <w:szCs w:val="28"/>
+        </w:rPr>
+        <w:t>MCU and SFU are to have more numbers of users in the same room. Big corporations and apps use these technologies.</w:t>
+      </w:r>
+    </w:p>
+    <w:p>
+      <w:pPr>
+        <w:pStyle w:val="ListParagraph"/>
+        <w:numPr>
+          <w:ilvl w:val="1"/>
+          <w:numId w:val="2"/>
+        </w:numPr>
+        <w:jc w:val="both"/>
+        <w:rPr>
+          <w:rFonts w:ascii="Times New Roman" w:hAnsi="Times New Roman" w:cs="Times New Roman"/>
+          <w:sz w:val="28"/>
+          <w:szCs w:val="28"/>
+        </w:rPr>
+      </w:pPr>
+      <w:r>
+        <w:rPr>
+          <w:rFonts w:ascii="Times New Roman" w:hAnsi="Times New Roman" w:cs="Times New Roman"/>
+          <w:sz w:val="28"/>
+          <w:szCs w:val="28"/>
+        </w:rPr>
+        <w:t>SFU – Selective Forwarding Units</w:t>
+      </w:r>
+    </w:p>
+    <w:p>
+      <w:pPr>
+        <w:pStyle w:val="ListParagraph"/>
+        <w:numPr>
+          <w:ilvl w:val="2"/>
+          <w:numId w:val="2"/>
+        </w:numPr>
+        <w:jc w:val="both"/>
+        <w:rPr>
+          <w:rFonts w:ascii="Times New Roman" w:hAnsi="Times New Roman" w:cs="Times New Roman"/>
+          <w:sz w:val="28"/>
+          <w:szCs w:val="28"/>
+        </w:rPr>
+      </w:pPr>
+      <w:r>
+        <w:rPr>
+          <w:rFonts w:ascii="Times New Roman" w:hAnsi="Times New Roman" w:cs="Times New Roman"/>
+          <w:sz w:val="28"/>
+          <w:szCs w:val="28"/>
+        </w:rPr>
+        <w:t>MCU and SFU are to have more numbers of users in the same room. Big corporations and apps use these technologies.</w:t>
+      </w:r>
+    </w:p>
+    <w:p>
+      <w:pPr>
+        <w:pStyle w:val="ListParagraph"/>
+        <w:numPr>
+          <w:ilvl w:val="0"/>
+          <w:numId w:val="2"/>
+        </w:numPr>
+        <w:jc w:val="both"/>
+        <w:rPr>
+          <w:rFonts w:ascii="Times New Roman" w:hAnsi="Times New Roman" w:cs="Times New Roman"/>
+          <w:sz w:val="28"/>
+          <w:szCs w:val="28"/>
+        </w:rPr>
+      </w:pPr>
+      <w:r>
+        <w:rPr>
+          <w:rFonts w:ascii="Times New Roman" w:hAnsi="Times New Roman" w:cs="Times New Roman"/>
+          <w:sz w:val="28"/>
+          <w:szCs w:val="28"/>
+        </w:rPr>
+        <w:t>Mesh architecture gives us possibility to create between every user connected to this room direct connection. If we want to create our app for maximum 4 users in a room, we will create direct connection between all 4 users.</w:t>
+      </w:r>
+      <w:r>
+        <w:rPr>
+          <w:rFonts w:ascii="Times New Roman" w:hAnsi="Times New Roman" w:cs="Times New Roman"/>
+          <w:sz w:val="28"/>
+          <w:szCs w:val="28"/>
+        </w:rPr>
+        <w:t xml:space="preserve"> If we increase maximum number of users in a room the Mesh architecture will become complex and we will need to look for other architectures.</w:t>
+      </w:r>
+    </w:p>
+    <w:p>
+      <w:pPr>
+        <w:jc w:val="both"/>
+        <w:rPr>
+          <w:rFonts w:ascii="Times New Roman" w:hAnsi="Times New Roman" w:cs="Times New Roman"/>
+          <w:sz w:val="28"/>
+          <w:szCs w:val="28"/>
+        </w:rPr>
+      </w:pPr>
+      <w:r>
+        <w:rPr>
+          <w:rFonts w:ascii="Times New Roman" w:hAnsi="Times New Roman" w:cs="Times New Roman"/>
+          <w:noProof/>
+          <w:sz w:val="28"/>
+          <w:szCs w:val="28"/>
+        </w:rPr>
+        <w:drawing>
+          <wp:inline distT="0" distB="0" distL="0" distR="0" wp14:anchorId="576CE0EB" wp14:editId="513E220E">
+            <wp:extent cx="5943600" cy="3225165"/>
+            <wp:effectExtent l="0" t="0" r="0" b="0"/>
+            <wp:docPr id="15" name="Picture 15"/>
+            <wp:cNvGraphicFramePr>
+              <a:graphicFrameLocks xmlns:a="http://schemas.openxmlformats.org/drawingml/2006/main" noChangeAspect="1"/>
+            </wp:cNvGraphicFramePr>
+            <a:graphic xmlns:a="http://schemas.openxmlformats.org/drawingml/2006/main">
+              <a:graphicData uri="http://schemas.openxmlformats.org/drawingml/2006/picture">
+                <pic:pic xmlns:pic="http://schemas.openxmlformats.org/drawingml/2006/picture">
+                  <pic:nvPicPr>
+                    <pic:cNvPr id="15" name="Picture 15"/>
+                    <pic:cNvPicPr/>
+                  </pic:nvPicPr>
+                  <pic:blipFill>
+                    <a:blip r:embed="rId15" cstate="print">
+                      <a:extLst>
+                        <a:ext uri="{28A0092B-C50C-407E-A947-70E740481C1C}">
+                          <a14:useLocalDpi xmlns:a14="http://schemas.microsoft.com/office/drawing/2010/main" val="0"/>
+                        </a:ext>
+                      </a:extLst>
+                    </a:blip>
+                    <a:stretch>
+                      <a:fillRect/>
+                    </a:stretch>
+                  </pic:blipFill>
+                  <pic:spPr>
+                    <a:xfrm>
+                      <a:off x="0" y="0"/>
+                      <a:ext cx="5943600" cy="3225165"/>
+                    </a:xfrm>
+                    <a:prstGeom prst="rect">
+                      <a:avLst/>
+                    </a:prstGeom>
+                  </pic:spPr>
+                </pic:pic>
+              </a:graphicData>
+            </a:graphic>
+          </wp:inline>
+        </w:drawing>
+      </w:r>
+    </w:p>
+    <w:p>
+      <w:pPr>
+        <w:pStyle w:val="ListParagraph"/>
+        <w:numPr>
+          <w:ilvl w:val="0"/>
+          <w:numId w:val="2"/>
+        </w:numPr>
+        <w:jc w:val="both"/>
+        <w:rPr>
+          <w:rFonts w:ascii="Times New Roman" w:hAnsi="Times New Roman" w:cs="Times New Roman"/>
+          <w:sz w:val="28"/>
+          <w:szCs w:val="28"/>
+        </w:rPr>
+      </w:pPr>
+      <w:r>
+        <w:rPr>
+          <w:rFonts w:ascii="Times New Roman" w:hAnsi="Times New Roman" w:cs="Times New Roman"/>
+          <w:sz w:val="28"/>
+          <w:szCs w:val="28"/>
+        </w:rPr>
+        <w:t>In our case every user will be sending and receiving 3 streams from every other user.</w:t>
+      </w:r>
+      <w:r>
+        <w:rPr>
+          <w:rFonts w:ascii="Times New Roman" w:hAnsi="Times New Roman" w:cs="Times New Roman"/>
+          <w:sz w:val="28"/>
+          <w:szCs w:val="28"/>
+        </w:rPr>
+        <w:t xml:space="preserve"> To do this simultaneously costs a lot of network and computer resources, that</w:t>
+      </w:r>
+      <w:r>
+        <w:rPr>
+          <w:rFonts w:ascii="Times New Roman" w:hAnsi="Times New Roman" w:cs="Times New Roman"/>
+          <w:sz w:val="28"/>
+          <w:szCs w:val="28"/>
+        </w:rPr>
+        <w:t xml:space="preserve"> i</w:t>
+      </w:r>
+      <w:r>
+        <w:rPr>
+          <w:rFonts w:ascii="Times New Roman" w:hAnsi="Times New Roman" w:cs="Times New Roman"/>
+          <w:sz w:val="28"/>
+          <w:szCs w:val="28"/>
+        </w:rPr>
+        <w:t xml:space="preserve">s </w:t>
+      </w:r>
+      <w:proofErr w:type="gramStart"/>
+      <w:r>
+        <w:rPr>
+          <w:rFonts w:ascii="Times New Roman" w:hAnsi="Times New Roman" w:cs="Times New Roman"/>
+          <w:sz w:val="28"/>
+          <w:szCs w:val="28"/>
+        </w:rPr>
+        <w:t>the another</w:t>
+      </w:r>
+      <w:proofErr w:type="gramEnd"/>
+      <w:r>
+        <w:rPr>
+          <w:rFonts w:ascii="Times New Roman" w:hAnsi="Times New Roman" w:cs="Times New Roman"/>
+          <w:sz w:val="28"/>
+          <w:szCs w:val="28"/>
+        </w:rPr>
+        <w:t xml:space="preserve"> reason, we should not use Mesh architecture for higher number of users.</w:t>
+      </w:r>
+    </w:p>
+    <w:p>
+      <w:pPr>
+        <w:jc w:val="both"/>
+        <w:rPr>
+          <w:rFonts w:ascii="Times New Roman" w:hAnsi="Times New Roman" w:cs="Times New Roman"/>
+          <w:sz w:val="28"/>
+          <w:szCs w:val="28"/>
+        </w:rPr>
+      </w:pPr>
+      <w:r>
+        <w:rPr>
+          <w:rFonts w:ascii="Times New Roman" w:hAnsi="Times New Roman" w:cs="Times New Roman"/>
+          <w:noProof/>
+          <w:sz w:val="28"/>
+          <w:szCs w:val="28"/>
+        </w:rPr>
+        <w:lastRenderedPageBreak/>
+        <w:drawing>
+          <wp:inline distT="0" distB="0" distL="0" distR="0" wp14:anchorId="4CEB742D" wp14:editId="72D3F847">
+            <wp:extent cx="5943600" cy="3218815"/>
+            <wp:effectExtent l="0" t="0" r="0" b="635"/>
+            <wp:docPr id="14" name="Picture 14"/>
+            <wp:cNvGraphicFramePr>
+              <a:graphicFrameLocks xmlns:a="http://schemas.openxmlformats.org/drawingml/2006/main" noChangeAspect="1"/>
+            </wp:cNvGraphicFramePr>
+            <a:graphic xmlns:a="http://schemas.openxmlformats.org/drawingml/2006/main">
+              <a:graphicData uri="http://schemas.openxmlformats.org/drawingml/2006/picture">
+                <pic:pic xmlns:pic="http://schemas.openxmlformats.org/drawingml/2006/picture">
+                  <pic:nvPicPr>
+                    <pic:cNvPr id="14" name="Picture 14"/>
+                    <pic:cNvPicPr/>
+                  </pic:nvPicPr>
+                  <pic:blipFill>
+                    <a:blip r:embed="rId16" cstate="print">
+                      <a:extLst>
+                        <a:ext uri="{28A0092B-C50C-407E-A947-70E740481C1C}">
+                          <a14:useLocalDpi xmlns:a14="http://schemas.microsoft.com/office/drawing/2010/main" val="0"/>
+                        </a:ext>
+                      </a:extLst>
+                    </a:blip>
+                    <a:stretch>
+                      <a:fillRect/>
+                    </a:stretch>
+                  </pic:blipFill>
+                  <pic:spPr>
+                    <a:xfrm>
+                      <a:off x="0" y="0"/>
+                      <a:ext cx="5943600" cy="3218815"/>
+                    </a:xfrm>
+                    <a:prstGeom prst="rect">
+                      <a:avLst/>
+                    </a:prstGeom>
+                  </pic:spPr>
+                </pic:pic>
+              </a:graphicData>
+            </a:graphic>
+          </wp:inline>
+        </w:drawing>
+      </w:r>
+    </w:p>
+    <w:p>
+      <w:pPr>
+        <w:pStyle w:val="ListParagraph"/>
+        <w:numPr>
+          <w:ilvl w:val="0"/>
+          <w:numId w:val="2"/>
+        </w:numPr>
+        <w:jc w:val="both"/>
+        <w:rPr>
+          <w:rFonts w:ascii="Times New Roman" w:hAnsi="Times New Roman" w:cs="Times New Roman"/>
+          <w:sz w:val="28"/>
+          <w:szCs w:val="28"/>
+        </w:rPr>
+      </w:pPr>
+      <w:r>
+        <w:rPr>
+          <w:rFonts w:ascii="Times New Roman" w:hAnsi="Times New Roman" w:cs="Times New Roman"/>
+          <w:sz w:val="28"/>
+          <w:szCs w:val="28"/>
+        </w:rPr>
+        <w:t>Limitations with Mesh Architecture:</w:t>
+      </w:r>
+    </w:p>
+    <w:p>
+      <w:pPr>
+        <w:jc w:val="both"/>
+        <w:rPr>
+          <w:rFonts w:ascii="Times New Roman" w:hAnsi="Times New Roman" w:cs="Times New Roman"/>
+          <w:sz w:val="28"/>
+          <w:szCs w:val="28"/>
+        </w:rPr>
+      </w:pPr>
+      <w:r>
+        <w:rPr>
+          <w:rFonts w:ascii="Times New Roman" w:hAnsi="Times New Roman" w:cs="Times New Roman"/>
+          <w:noProof/>
+          <w:sz w:val="28"/>
+          <w:szCs w:val="28"/>
+        </w:rPr>
+        <w:drawing>
+          <wp:inline distT="0" distB="0" distL="0" distR="0" wp14:anchorId="75F75049" wp14:editId="14527517">
+            <wp:extent cx="5943600" cy="3215640"/>
+            <wp:effectExtent l="0" t="0" r="0" b="3810"/>
+            <wp:docPr id="6" name="Picture 6"/>
+            <wp:cNvGraphicFramePr>
+              <a:graphicFrameLocks xmlns:a="http://schemas.openxmlformats.org/drawingml/2006/main" noChangeAspect="1"/>
+            </wp:cNvGraphicFramePr>
+            <a:graphic xmlns:a="http://schemas.openxmlformats.org/drawingml/2006/main">
+              <a:graphicData uri="http://schemas.openxmlformats.org/drawingml/2006/picture">
+                <pic:pic xmlns:pic="http://schemas.openxmlformats.org/drawingml/2006/picture">
+                  <pic:nvPicPr>
+                    <pic:cNvPr id="6" name="Picture 6"/>
+                    <pic:cNvPicPr/>
+                  </pic:nvPicPr>
+                  <pic:blipFill>
+                    <a:blip r:embed="rId17" cstate="print">
+                      <a:extLst>
+                        <a:ext uri="{28A0092B-C50C-407E-A947-70E740481C1C}">
+                          <a14:useLocalDpi xmlns:a14="http://schemas.microsoft.com/office/drawing/2010/main" val="0"/>
+                        </a:ext>
+                      </a:extLst>
+                    </a:blip>
+                    <a:stretch>
+                      <a:fillRect/>
+                    </a:stretch>
+                  </pic:blipFill>
+                  <pic:spPr>
+                    <a:xfrm>
+                      <a:off x="0" y="0"/>
+                      <a:ext cx="5943600" cy="3215640"/>
+                    </a:xfrm>
+                    <a:prstGeom prst="rect">
+                      <a:avLst/>
+                    </a:prstGeom>
+                  </pic:spPr>
+                </pic:pic>
+              </a:graphicData>
+            </a:graphic>
+          </wp:inline>
+        </w:drawing>
+      </w:r>
+    </w:p>
+    <w:p>
+      <w:pPr>
+        <w:pStyle w:val="ListParagraph"/>
+        <w:numPr>
+          <w:ilvl w:val="0"/>
+          <w:numId w:val="2"/>
+        </w:numPr>
+        <w:jc w:val="both"/>
+        <w:rPr>
+          <w:rFonts w:ascii="Times New Roman" w:hAnsi="Times New Roman" w:cs="Times New Roman"/>
+          <w:sz w:val="28"/>
+          <w:szCs w:val="28"/>
+        </w:rPr>
+      </w:pPr>
+      <w:r>
+        <w:rPr>
+          <w:rFonts w:ascii="Times New Roman" w:hAnsi="Times New Roman" w:cs="Times New Roman"/>
+          <w:sz w:val="28"/>
+          <w:szCs w:val="28"/>
+        </w:rPr>
+        <w:t xml:space="preserve">To create our </w:t>
+      </w:r>
+      <w:proofErr w:type="spellStart"/>
+      <w:r>
+        <w:rPr>
+          <w:rFonts w:ascii="Times New Roman" w:hAnsi="Times New Roman" w:cs="Times New Roman"/>
+          <w:sz w:val="28"/>
+          <w:szCs w:val="28"/>
+        </w:rPr>
+        <w:t>webRTC</w:t>
+      </w:r>
+      <w:proofErr w:type="spellEnd"/>
+      <w:r>
+        <w:rPr>
+          <w:rFonts w:ascii="Times New Roman" w:hAnsi="Times New Roman" w:cs="Times New Roman"/>
+          <w:sz w:val="28"/>
+          <w:szCs w:val="28"/>
+        </w:rPr>
+        <w:t xml:space="preserve"> logic, we will use the simple-peer package.</w:t>
+      </w:r>
+      <w:r>
+        <w:rPr>
+          <w:rFonts w:ascii="Times New Roman" w:hAnsi="Times New Roman" w:cs="Times New Roman"/>
+          <w:sz w:val="28"/>
+          <w:szCs w:val="28"/>
+        </w:rPr>
+        <w:t xml:space="preserve"> This is a simple wrapper for </w:t>
+      </w:r>
+      <w:proofErr w:type="spellStart"/>
+      <w:r>
+        <w:rPr>
+          <w:rFonts w:ascii="Times New Roman" w:hAnsi="Times New Roman" w:cs="Times New Roman"/>
+          <w:sz w:val="28"/>
+          <w:szCs w:val="28"/>
+        </w:rPr>
+        <w:t>webRTC</w:t>
+      </w:r>
+      <w:proofErr w:type="spellEnd"/>
+      <w:r>
+        <w:rPr>
+          <w:rFonts w:ascii="Times New Roman" w:hAnsi="Times New Roman" w:cs="Times New Roman"/>
+          <w:sz w:val="28"/>
+          <w:szCs w:val="28"/>
+        </w:rPr>
+        <w:t xml:space="preserve"> functions that are delivered by the browsers.</w:t>
+      </w:r>
+      <w:r>
+        <w:rPr>
+          <w:rFonts w:ascii="Times New Roman" w:hAnsi="Times New Roman" w:cs="Times New Roman"/>
+          <w:sz w:val="28"/>
+          <w:szCs w:val="28"/>
+        </w:rPr>
+        <w:t xml:space="preserve"> This package makes it simple for us by doing </w:t>
+      </w:r>
+      <w:proofErr w:type="spellStart"/>
+      <w:r>
+        <w:rPr>
+          <w:rFonts w:ascii="Times New Roman" w:hAnsi="Times New Roman" w:cs="Times New Roman"/>
+          <w:sz w:val="28"/>
+          <w:szCs w:val="28"/>
+        </w:rPr>
+        <w:t>webRTC</w:t>
+      </w:r>
+      <w:proofErr w:type="spellEnd"/>
+      <w:r>
+        <w:rPr>
+          <w:rFonts w:ascii="Times New Roman" w:hAnsi="Times New Roman" w:cs="Times New Roman"/>
+          <w:sz w:val="28"/>
+          <w:szCs w:val="28"/>
+        </w:rPr>
+        <w:t xml:space="preserve"> configuration on </w:t>
+      </w:r>
+      <w:proofErr w:type="spellStart"/>
+      <w:proofErr w:type="gramStart"/>
+      <w:r>
+        <w:rPr>
+          <w:rFonts w:ascii="Times New Roman" w:hAnsi="Times New Roman" w:cs="Times New Roman"/>
+          <w:sz w:val="28"/>
+          <w:szCs w:val="28"/>
+        </w:rPr>
+        <w:t>it’s</w:t>
+      </w:r>
+      <w:proofErr w:type="spellEnd"/>
+      <w:proofErr w:type="gramEnd"/>
+      <w:r>
+        <w:rPr>
+          <w:rFonts w:ascii="Times New Roman" w:hAnsi="Times New Roman" w:cs="Times New Roman"/>
+          <w:sz w:val="28"/>
+          <w:szCs w:val="28"/>
+        </w:rPr>
+        <w:t xml:space="preserve"> end</w:t>
+      </w:r>
+      <w:r>
+        <w:rPr>
+          <w:rFonts w:ascii="Times New Roman" w:hAnsi="Times New Roman" w:cs="Times New Roman"/>
+          <w:sz w:val="28"/>
+          <w:szCs w:val="28"/>
+        </w:rPr>
+        <w:t xml:space="preserve">. Read more about this package on </w:t>
+      </w:r>
+      <w:hyperlink r:id="rId18" w:history="1">
+        <w:r>
+          <w:rPr>
+            <w:rStyle w:val="Hyperlink"/>
+            <w:rFonts w:ascii="Times New Roman" w:hAnsi="Times New Roman" w:cs="Times New Roman"/>
+            <w:sz w:val="28"/>
+            <w:szCs w:val="28"/>
+          </w:rPr>
+          <w:t>https://github.com/feross/simple-peer</w:t>
+        </w:r>
+      </w:hyperlink>
+      <w:r>
+        <w:rPr>
+          <w:rFonts w:ascii="Times New Roman" w:hAnsi="Times New Roman" w:cs="Times New Roman"/>
+          <w:sz w:val="28"/>
+          <w:szCs w:val="28"/>
+        </w:rPr>
+        <w:t xml:space="preserve"> </w:t>
+      </w:r>
+    </w:p>
+    <w:p>
+      <w:pPr>
+        <w:jc w:val="both"/>
+        <w:rPr>
+          <w:rFonts w:ascii="Times New Roman" w:hAnsi="Times New Roman" w:cs="Times New Roman"/>
+          <w:sz w:val="28"/>
+          <w:szCs w:val="28"/>
+        </w:rPr>
+      </w:pPr>
+      <w:r>
+        <w:rPr>
+          <w:rFonts w:ascii="Times New Roman" w:hAnsi="Times New Roman" w:cs="Times New Roman"/>
+          <w:sz w:val="28"/>
+          <w:szCs w:val="28"/>
+        </w:rPr>
+        <w:t>Event related with the connections:</w:t>
+      </w:r>
+    </w:p>
+    <w:p>
+      <w:pPr>
+        <w:pStyle w:val="ListParagraph"/>
+        <w:numPr>
+          <w:ilvl w:val="0"/>
+          <w:numId w:val="2"/>
+        </w:numPr>
+        <w:jc w:val="both"/>
+        <w:rPr>
+          <w:rFonts w:ascii="Times New Roman" w:hAnsi="Times New Roman" w:cs="Times New Roman"/>
+          <w:sz w:val="28"/>
+          <w:szCs w:val="28"/>
+        </w:rPr>
+      </w:pPr>
+      <w:r>
+        <w:rPr>
+          <w:rFonts w:ascii="Times New Roman" w:hAnsi="Times New Roman" w:cs="Times New Roman"/>
+          <w:sz w:val="28"/>
+          <w:szCs w:val="28"/>
+        </w:rPr>
+        <w:lastRenderedPageBreak/>
+        <w:t xml:space="preserve">Now we will discuss about the events that a user needs to emit, when a new user joins the room. They will be connected using the </w:t>
+      </w:r>
+      <w:proofErr w:type="spellStart"/>
+      <w:r>
+        <w:rPr>
+          <w:rFonts w:ascii="Times New Roman" w:hAnsi="Times New Roman" w:cs="Times New Roman"/>
+          <w:sz w:val="28"/>
+          <w:szCs w:val="28"/>
+        </w:rPr>
+        <w:t>webRTC</w:t>
+      </w:r>
+      <w:proofErr w:type="spellEnd"/>
+      <w:r>
+        <w:rPr>
+          <w:rFonts w:ascii="Times New Roman" w:hAnsi="Times New Roman" w:cs="Times New Roman"/>
+          <w:sz w:val="28"/>
+          <w:szCs w:val="28"/>
+        </w:rPr>
+        <w:t xml:space="preserve">. The new user will enter the room, other users which are already in the room will need to prepare their incoming peer connection object of </w:t>
+      </w:r>
+      <w:proofErr w:type="spellStart"/>
+      <w:r>
+        <w:rPr>
+          <w:rFonts w:ascii="Times New Roman" w:hAnsi="Times New Roman" w:cs="Times New Roman"/>
+          <w:sz w:val="28"/>
+          <w:szCs w:val="28"/>
+        </w:rPr>
+        <w:t>webRTc</w:t>
+      </w:r>
+      <w:proofErr w:type="spellEnd"/>
+      <w:r>
+        <w:rPr>
+          <w:rFonts w:ascii="Times New Roman" w:hAnsi="Times New Roman" w:cs="Times New Roman"/>
+          <w:sz w:val="28"/>
+          <w:szCs w:val="28"/>
+        </w:rPr>
+        <w:t xml:space="preserve"> to inform this new user, that we are ready to establish the new direct connection.</w:t>
+      </w:r>
+    </w:p>
+    <w:p>
+      <w:pPr>
+        <w:jc w:val="both"/>
+        <w:rPr>
+          <w:rFonts w:ascii="Times New Roman" w:hAnsi="Times New Roman" w:cs="Times New Roman"/>
+          <w:sz w:val="28"/>
+          <w:szCs w:val="28"/>
+        </w:rPr>
+      </w:pPr>
+      <w:r>
+        <w:rPr>
+          <w:rFonts w:ascii="Times New Roman" w:hAnsi="Times New Roman" w:cs="Times New Roman"/>
+          <w:noProof/>
+          <w:sz w:val="28"/>
+          <w:szCs w:val="28"/>
+        </w:rPr>
+        <w:drawing>
+          <wp:inline distT="0" distB="0" distL="0" distR="0" wp14:anchorId="56EEEFD9" wp14:editId="73A14557">
+            <wp:extent cx="5943600" cy="3225165"/>
+            <wp:effectExtent l="0" t="0" r="0" b="0"/>
+            <wp:docPr id="12" name="Picture 12"/>
+            <wp:cNvGraphicFramePr>
+              <a:graphicFrameLocks xmlns:a="http://schemas.openxmlformats.org/drawingml/2006/main" noChangeAspect="1"/>
+            </wp:cNvGraphicFramePr>
+            <a:graphic xmlns:a="http://schemas.openxmlformats.org/drawingml/2006/main">
+              <a:graphicData uri="http://schemas.openxmlformats.org/drawingml/2006/picture">
+                <pic:pic xmlns:pic="http://schemas.openxmlformats.org/drawingml/2006/picture">
+                  <pic:nvPicPr>
+                    <pic:cNvPr id="12" name="Picture 12"/>
+                    <pic:cNvPicPr/>
+                  </pic:nvPicPr>
+                  <pic:blipFill>
+                    <a:blip r:embed="rId19" cstate="print">
+                      <a:extLst>
+                        <a:ext uri="{28A0092B-C50C-407E-A947-70E740481C1C}">
+                          <a14:useLocalDpi xmlns:a14="http://schemas.microsoft.com/office/drawing/2010/main" val="0"/>
+                        </a:ext>
+                      </a:extLst>
+                    </a:blip>
+                    <a:stretch>
+                      <a:fillRect/>
+                    </a:stretch>
+                  </pic:blipFill>
+                  <pic:spPr>
+                    <a:xfrm>
+                      <a:off x="0" y="0"/>
+                      <a:ext cx="5943600" cy="3225165"/>
+                    </a:xfrm>
+                    <a:prstGeom prst="rect">
+                      <a:avLst/>
+                    </a:prstGeom>
+                  </pic:spPr>
+                </pic:pic>
+              </a:graphicData>
+            </a:graphic>
+          </wp:inline>
+        </w:drawing>
+      </w:r>
+    </w:p>
+    <w:p>
+      <w:pPr>
+        <w:pStyle w:val="ListParagraph"/>
+        <w:numPr>
+          <w:ilvl w:val="0"/>
+          <w:numId w:val="2"/>
+        </w:numPr>
+        <w:jc w:val="both"/>
+        <w:rPr>
+          <w:rFonts w:ascii="Times New Roman" w:hAnsi="Times New Roman" w:cs="Times New Roman"/>
+          <w:sz w:val="28"/>
+          <w:szCs w:val="28"/>
+        </w:rPr>
+      </w:pPr>
+      <w:proofErr w:type="spellStart"/>
+      <w:r>
+        <w:rPr>
+          <w:rFonts w:ascii="Times New Roman" w:hAnsi="Times New Roman" w:cs="Times New Roman"/>
+          <w:sz w:val="28"/>
+          <w:szCs w:val="28"/>
+        </w:rPr>
+        <w:t>Asdf</w:t>
+      </w:r>
+      <w:proofErr w:type="spellEnd"/>
+    </w:p>
+    <w:p>
+      <w:pPr>
+        <w:pStyle w:val="ListParagraph"/>
+        <w:numPr>
+          <w:ilvl w:val="0"/>
+          <w:numId w:val="2"/>
+        </w:numPr>
+        <w:jc w:val="both"/>
+        <w:rPr>
+          <w:rFonts w:ascii="Times New Roman" w:hAnsi="Times New Roman" w:cs="Times New Roman"/>
+          <w:sz w:val="28"/>
+          <w:szCs w:val="28"/>
+        </w:rPr>
+      </w:pPr>
+      <w:proofErr w:type="spellStart"/>
+      <w:r>
+        <w:rPr>
+          <w:rFonts w:ascii="Times New Roman" w:hAnsi="Times New Roman" w:cs="Times New Roman"/>
+          <w:sz w:val="28"/>
+          <w:szCs w:val="28"/>
+        </w:rPr>
+        <w:t>Asdf</w:t>
+      </w:r>
+      <w:proofErr w:type="spellEnd"/>
+    </w:p>
+    <w:p>
+      <w:pPr>
+        <w:pStyle w:val="ListParagraph"/>
+        <w:numPr>
+          <w:ilvl w:val="0"/>
+          <w:numId w:val="2"/>
+        </w:numPr>
+        <w:jc w:val="both"/>
+        <w:rPr>
+          <w:rFonts w:ascii="Times New Roman" w:hAnsi="Times New Roman" w:cs="Times New Roman"/>
+          <w:sz w:val="28"/>
+          <w:szCs w:val="28"/>
+        </w:rPr>
+      </w:pPr>
     </w:p>
     <w:sectPr>
       <w:pgSz w:w="12240" w:h="15840"/>
@@ -1792,8 +3057,124 @@
       </w:rPr>
     </w:lvl>
   </w:abstractNum>
+  <w:abstractNum w:abstractNumId="1" w15:restartNumberingAfterBreak="0">
+    <w:nsid w:val="705656A1"/>
+    <w:multiLevelType w:val="hybridMultilevel"/>
+    <w:tmpl w:val="7B4A3CA6"/>
+    <w:lvl w:ilvl="0" w:tplc="04090001">
+      <w:start w:val="1"/>
+      <w:numFmt w:val="bullet"/>
+      <w:lvlText w:val=""/>
+      <w:lvlJc w:val="left"/>
+      <w:pPr>
+        <w:ind w:left="720" w:hanging="360"/>
+      </w:pPr>
+      <w:rPr>
+        <w:rFonts w:ascii="Symbol" w:hAnsi="Symbol" w:hint="default"/>
+      </w:rPr>
+    </w:lvl>
+    <w:lvl w:ilvl="1" w:tplc="04090003">
+      <w:start w:val="1"/>
+      <w:numFmt w:val="bullet"/>
+      <w:lvlText w:val="o"/>
+      <w:lvlJc w:val="left"/>
+      <w:pPr>
+        <w:ind w:left="1440" w:hanging="360"/>
+      </w:pPr>
+      <w:rPr>
+        <w:rFonts w:ascii="Courier New" w:hAnsi="Courier New" w:cs="Courier New" w:hint="default"/>
+      </w:rPr>
+    </w:lvl>
+    <w:lvl w:ilvl="2" w:tplc="04090005">
+      <w:start w:val="1"/>
+      <w:numFmt w:val="bullet"/>
+      <w:lvlText w:val=""/>
+      <w:lvlJc w:val="left"/>
+      <w:pPr>
+        <w:ind w:left="2160" w:hanging="360"/>
+      </w:pPr>
+      <w:rPr>
+        <w:rFonts w:ascii="Wingdings" w:hAnsi="Wingdings" w:hint="default"/>
+      </w:rPr>
+    </w:lvl>
+    <w:lvl w:ilvl="3" w:tplc="04090001" w:tentative="1">
+      <w:start w:val="1"/>
+      <w:numFmt w:val="bullet"/>
+      <w:lvlText w:val=""/>
+      <w:lvlJc w:val="left"/>
+      <w:pPr>
+        <w:ind w:left="2880" w:hanging="360"/>
+      </w:pPr>
+      <w:rPr>
+        <w:rFonts w:ascii="Symbol" w:hAnsi="Symbol" w:hint="default"/>
+      </w:rPr>
+    </w:lvl>
+    <w:lvl w:ilvl="4" w:tplc="04090003" w:tentative="1">
+      <w:start w:val="1"/>
+      <w:numFmt w:val="bullet"/>
+      <w:lvlText w:val="o"/>
+      <w:lvlJc w:val="left"/>
+      <w:pPr>
+        <w:ind w:left="3600" w:hanging="360"/>
+      </w:pPr>
+      <w:rPr>
+        <w:rFonts w:ascii="Courier New" w:hAnsi="Courier New" w:cs="Courier New" w:hint="default"/>
+      </w:rPr>
+    </w:lvl>
+    <w:lvl w:ilvl="5" w:tplc="04090005" w:tentative="1">
+      <w:start w:val="1"/>
+      <w:numFmt w:val="bullet"/>
+      <w:lvlText w:val=""/>
+      <w:lvlJc w:val="left"/>
+      <w:pPr>
+        <w:ind w:left="4320" w:hanging="360"/>
+      </w:pPr>
+      <w:rPr>
+        <w:rFonts w:ascii="Wingdings" w:hAnsi="Wingdings" w:hint="default"/>
+      </w:rPr>
+    </w:lvl>
+    <w:lvl w:ilvl="6" w:tplc="04090001" w:tentative="1">
+      <w:start w:val="1"/>
+      <w:numFmt w:val="bullet"/>
+      <w:lvlText w:val=""/>
+      <w:lvlJc w:val="left"/>
+      <w:pPr>
+        <w:ind w:left="5040" w:hanging="360"/>
+      </w:pPr>
+      <w:rPr>
+        <w:rFonts w:ascii="Symbol" w:hAnsi="Symbol" w:hint="default"/>
+      </w:rPr>
+    </w:lvl>
+    <w:lvl w:ilvl="7" w:tplc="04090003" w:tentative="1">
+      <w:start w:val="1"/>
+      <w:numFmt w:val="bullet"/>
+      <w:lvlText w:val="o"/>
+      <w:lvlJc w:val="left"/>
+      <w:pPr>
+        <w:ind w:left="5760" w:hanging="360"/>
+      </w:pPr>
+      <w:rPr>
+        <w:rFonts w:ascii="Courier New" w:hAnsi="Courier New" w:cs="Courier New" w:hint="default"/>
+      </w:rPr>
+    </w:lvl>
+    <w:lvl w:ilvl="8" w:tplc="04090005" w:tentative="1">
+      <w:start w:val="1"/>
+      <w:numFmt w:val="bullet"/>
+      <w:lvlText w:val=""/>
+      <w:lvlJc w:val="left"/>
+      <w:pPr>
+        <w:ind w:left="6480" w:hanging="360"/>
+      </w:pPr>
+      <w:rPr>
+        <w:rFonts w:ascii="Wingdings" w:hAnsi="Wingdings" w:hint="default"/>
+      </w:rPr>
+    </w:lvl>
+  </w:abstractNum>
   <w:num w:numId="1">
     <w:abstractNumId w:val="0"/>
+  </w:num>
+  <w:num w:numId="2">
+    <w:abstractNumId w:val="1"/>
   </w:num>
 </w:numbering>
 </file>
@@ -2235,6 +3616,29 @@
       <w:contextualSpacing/>
     </w:pPr>
   </w:style>
+  <w:style w:type="character" w:styleId="Hyperlink">
+    <w:name w:val="Hyperlink"/>
+    <w:basedOn w:val="DefaultParagraphFont"/>
+    <w:uiPriority w:val="99"/>
+    <w:unhideWhenUsed/>
+    <w:rsid w:val="00E14101"/>
+    <w:rPr>
+      <w:color w:val="0563C1" w:themeColor="hyperlink"/>
+      <w:u w:val="single"/>
+    </w:rPr>
+  </w:style>
+  <w:style w:type="character" w:styleId="UnresolvedMention">
+    <w:name w:val="Unresolved Mention"/>
+    <w:basedOn w:val="DefaultParagraphFont"/>
+    <w:uiPriority w:val="99"/>
+    <w:semiHidden/>
+    <w:unhideWhenUsed/>
+    <w:rsid w:val="00E14101"/>
+    <w:rPr>
+      <w:color w:val="605E5C"/>
+      <w:shd w:val="clear" w:color="auto" w:fill="E1DFDD"/>
+    </w:rPr>
+  </w:style>
 </w:styles>
 </file>
 

</xml_diff>

<commit_message>
switching outgoing video tracks in active peer connections. switchOutgoingTracks() function in webRTCHandler.js
</commit_message>
<xml_diff>
--- a/notes.docx
+++ b/notes.docx
@@ -853,18 +853,8 @@
           <w:sz w:val="28"/>
           <w:szCs w:val="28"/>
         </w:rPr>
-        <w:t xml:space="preserve">Facebook </w:t>
-      </w:r>
-      <w:proofErr w:type="spellStart"/>
-      <w:r>
-        <w:rPr>
-          <w:rFonts w:ascii="Times New Roman" w:hAnsi="Times New Roman" w:cs="Times New Roman"/>
-          <w:sz w:val="28"/>
-          <w:szCs w:val="28"/>
-        </w:rPr>
-        <w:t>Messanger</w:t>
-      </w:r>
-      <w:proofErr w:type="spellEnd"/>
+        <w:t>Facebook Messanger</w:t>
+      </w:r>
     </w:p>
     <w:p>
       <w:pPr>
@@ -932,43 +922,7 @@
           <w:sz w:val="28"/>
           <w:szCs w:val="28"/>
         </w:rPr>
-        <w:t xml:space="preserve">Signaling server does not do anything that is WebRTC-specific. Signaling server helps to exchange necessary information which are required to establish direct connection between users. For signaling we can use whatever we like, from </w:t>
-      </w:r>
-      <w:proofErr w:type="spellStart"/>
-      <w:r>
-        <w:rPr>
-          <w:rFonts w:ascii="Times New Roman" w:hAnsi="Times New Roman" w:cs="Times New Roman"/>
-          <w:sz w:val="28"/>
-          <w:szCs w:val="28"/>
-        </w:rPr>
-        <w:t>webSocket</w:t>
-      </w:r>
-      <w:proofErr w:type="spellEnd"/>
-      <w:r>
-        <w:rPr>
-          <w:rFonts w:ascii="Times New Roman" w:hAnsi="Times New Roman" w:cs="Times New Roman"/>
-          <w:sz w:val="28"/>
-          <w:szCs w:val="28"/>
-        </w:rPr>
-        <w:t xml:space="preserve"> to </w:t>
-      </w:r>
-      <w:proofErr w:type="spellStart"/>
-      <w:r>
-        <w:rPr>
-          <w:rFonts w:ascii="Times New Roman" w:hAnsi="Times New Roman" w:cs="Times New Roman"/>
-          <w:sz w:val="28"/>
-          <w:szCs w:val="28"/>
-        </w:rPr>
-        <w:t>XMLHttpRequest</w:t>
-      </w:r>
-      <w:proofErr w:type="spellEnd"/>
-      <w:r>
-        <w:rPr>
-          <w:rFonts w:ascii="Times New Roman" w:hAnsi="Times New Roman" w:cs="Times New Roman"/>
-          <w:sz w:val="28"/>
-          <w:szCs w:val="28"/>
-        </w:rPr>
-        <w:t>.</w:t>
+        <w:t>Signaling server does not do anything that is WebRTC-specific. Signaling server helps to exchange necessary information which are required to establish direct connection between users. For signaling we can use whatever we like, from webSocket to XMLHttpRequest.</w:t>
       </w:r>
     </w:p>
     <w:p>
@@ -991,25 +945,7 @@
           <w:sz w:val="28"/>
           <w:szCs w:val="28"/>
         </w:rPr>
-        <w:t xml:space="preserve">Before the </w:t>
-      </w:r>
-      <w:proofErr w:type="spellStart"/>
-      <w:r>
-        <w:rPr>
-          <w:rFonts w:ascii="Times New Roman" w:hAnsi="Times New Roman" w:cs="Times New Roman"/>
-          <w:sz w:val="28"/>
-          <w:szCs w:val="28"/>
-        </w:rPr>
-        <w:t>webRTC</w:t>
-      </w:r>
-      <w:proofErr w:type="spellEnd"/>
-      <w:r>
-        <w:rPr>
-          <w:rFonts w:ascii="Times New Roman" w:hAnsi="Times New Roman" w:cs="Times New Roman"/>
-          <w:sz w:val="28"/>
-          <w:szCs w:val="28"/>
-        </w:rPr>
-        <w:t xml:space="preserve"> peer connecti</w:t>
+        <w:t>Before the webRTC peer connecti</w:t>
       </w:r>
       <w:r>
         <w:rPr>
@@ -1049,25 +985,7 @@
           <w:sz w:val="28"/>
           <w:szCs w:val="28"/>
         </w:rPr>
-        <w:t xml:space="preserve"> in our project we have used </w:t>
-      </w:r>
-      <w:proofErr w:type="spellStart"/>
-      <w:r>
-        <w:rPr>
-          <w:rFonts w:ascii="Times New Roman" w:hAnsi="Times New Roman" w:cs="Times New Roman"/>
-          <w:sz w:val="28"/>
-          <w:szCs w:val="28"/>
-        </w:rPr>
-        <w:t>webSockets</w:t>
-      </w:r>
-      <w:proofErr w:type="spellEnd"/>
-      <w:r>
-        <w:rPr>
-          <w:rFonts w:ascii="Times New Roman" w:hAnsi="Times New Roman" w:cs="Times New Roman"/>
-          <w:sz w:val="28"/>
-          <w:szCs w:val="28"/>
-        </w:rPr>
-        <w:t xml:space="preserve"> for this purpose.</w:t>
+        <w:t xml:space="preserve"> in our project we have used webSockets for this purpose.</w:t>
       </w:r>
     </w:p>
     <w:p>
@@ -1291,25 +1209,7 @@
           <w:sz w:val="28"/>
           <w:szCs w:val="28"/>
         </w:rPr>
-        <w:t xml:space="preserve">So, the working of </w:t>
-      </w:r>
-      <w:proofErr w:type="spellStart"/>
-      <w:r>
-        <w:rPr>
-          <w:rFonts w:ascii="Times New Roman" w:hAnsi="Times New Roman" w:cs="Times New Roman"/>
-          <w:sz w:val="28"/>
-          <w:szCs w:val="28"/>
-        </w:rPr>
-        <w:t>webRTC</w:t>
-      </w:r>
-      <w:proofErr w:type="spellEnd"/>
-      <w:r>
-        <w:rPr>
-          <w:rFonts w:ascii="Times New Roman" w:hAnsi="Times New Roman" w:cs="Times New Roman"/>
-          <w:sz w:val="28"/>
-          <w:szCs w:val="28"/>
-        </w:rPr>
-        <w:t xml:space="preserve"> in brief can be explained like this:</w:t>
+        <w:t>So, the working of webRTC in brief can be explained like this:</w:t>
       </w:r>
     </w:p>
     <w:p>
@@ -1332,25 +1232,7 @@
           <w:sz w:val="28"/>
           <w:szCs w:val="28"/>
         </w:rPr>
-        <w:t xml:space="preserve">Caller takes his internet connection details from STUN Server and along with his SDP information creates a </w:t>
-      </w:r>
-      <w:proofErr w:type="spellStart"/>
-      <w:r>
-        <w:rPr>
-          <w:rFonts w:ascii="Times New Roman" w:hAnsi="Times New Roman" w:cs="Times New Roman"/>
-          <w:sz w:val="28"/>
-          <w:szCs w:val="28"/>
-        </w:rPr>
-        <w:t>webRTC</w:t>
-      </w:r>
-      <w:proofErr w:type="spellEnd"/>
-      <w:r>
-        <w:rPr>
-          <w:rFonts w:ascii="Times New Roman" w:hAnsi="Times New Roman" w:cs="Times New Roman"/>
-          <w:sz w:val="28"/>
-          <w:szCs w:val="28"/>
-        </w:rPr>
-        <w:t xml:space="preserve"> offer.</w:t>
+        <w:t>Caller takes his internet connection details from STUN Server and along with his SDP information creates a webRTC offer.</w:t>
       </w:r>
     </w:p>
     <w:p>
@@ -1397,25 +1279,7 @@
           <w:sz w:val="28"/>
           <w:szCs w:val="28"/>
         </w:rPr>
-        <w:t xml:space="preserve">Callee sees the </w:t>
-      </w:r>
-      <w:proofErr w:type="spellStart"/>
-      <w:r>
-        <w:rPr>
-          <w:rFonts w:ascii="Times New Roman" w:hAnsi="Times New Roman" w:cs="Times New Roman"/>
-          <w:sz w:val="28"/>
-          <w:szCs w:val="28"/>
-        </w:rPr>
-        <w:t>webRTC</w:t>
-      </w:r>
-      <w:proofErr w:type="spellEnd"/>
-      <w:r>
-        <w:rPr>
-          <w:rFonts w:ascii="Times New Roman" w:hAnsi="Times New Roman" w:cs="Times New Roman"/>
-          <w:sz w:val="28"/>
-          <w:szCs w:val="28"/>
-        </w:rPr>
-        <w:t xml:space="preserve"> offer along with the internet </w:t>
+        <w:t xml:space="preserve">Callee sees the webRTC offer along with the internet </w:t>
       </w:r>
       <w:r>
         <w:rPr>
@@ -1479,23 +1343,13 @@
           <w:szCs w:val="28"/>
         </w:rPr>
       </w:pPr>
-      <w:proofErr w:type="gramStart"/>
-      <w:r>
-        <w:rPr>
-          <w:rFonts w:ascii="Times New Roman" w:hAnsi="Times New Roman" w:cs="Times New Roman"/>
-          <w:sz w:val="28"/>
-          <w:szCs w:val="28"/>
-        </w:rPr>
-        <w:t>So</w:t>
-      </w:r>
-      <w:proofErr w:type="gramEnd"/>
-      <w:r>
-        <w:rPr>
-          <w:rFonts w:ascii="Times New Roman" w:hAnsi="Times New Roman" w:cs="Times New Roman"/>
-          <w:sz w:val="28"/>
-          <w:szCs w:val="28"/>
-        </w:rPr>
-        <w:t xml:space="preserve"> both users once connected will know each other’s SDP as well as internet details.</w:t>
+      <w:r>
+        <w:rPr>
+          <w:rFonts w:ascii="Times New Roman" w:hAnsi="Times New Roman" w:cs="Times New Roman"/>
+          <w:sz w:val="28"/>
+          <w:szCs w:val="28"/>
+        </w:rPr>
+        <w:t>So both users once connected will know each other’s SDP as well as internet details.</w:t>
       </w:r>
     </w:p>
     <w:p>
@@ -1526,25 +1380,7 @@
           <w:sz w:val="28"/>
           <w:szCs w:val="28"/>
         </w:rPr>
-        <w:t xml:space="preserve"> the first step when creating the direct connection using </w:t>
-      </w:r>
-      <w:proofErr w:type="spellStart"/>
-      <w:r>
-        <w:rPr>
-          <w:rFonts w:ascii="Times New Roman" w:hAnsi="Times New Roman" w:cs="Times New Roman"/>
-          <w:sz w:val="28"/>
-          <w:szCs w:val="28"/>
-        </w:rPr>
-        <w:t>webRTC</w:t>
-      </w:r>
-      <w:proofErr w:type="spellEnd"/>
-      <w:r>
-        <w:rPr>
-          <w:rFonts w:ascii="Times New Roman" w:hAnsi="Times New Roman" w:cs="Times New Roman"/>
-          <w:sz w:val="28"/>
-          <w:szCs w:val="28"/>
-        </w:rPr>
-        <w:t>. The second step is to share</w:t>
+        <w:t xml:space="preserve"> the first step when creating the direct connection using webRTC. The second step is to share</w:t>
       </w:r>
       <w:r>
         <w:rPr>
@@ -1927,43 +1763,7 @@
           <w:sz w:val="28"/>
           <w:szCs w:val="28"/>
         </w:rPr>
-        <w:t xml:space="preserve"> For that, we will be using the </w:t>
-      </w:r>
-      <w:proofErr w:type="spellStart"/>
-      <w:r>
-        <w:rPr>
-          <w:rFonts w:ascii="Times New Roman" w:hAnsi="Times New Roman" w:cs="Times New Roman"/>
-          <w:sz w:val="28"/>
-          <w:szCs w:val="28"/>
-        </w:rPr>
-        <w:t>webRTC</w:t>
-      </w:r>
-      <w:proofErr w:type="spellEnd"/>
-      <w:r>
-        <w:rPr>
-          <w:rFonts w:ascii="Times New Roman" w:hAnsi="Times New Roman" w:cs="Times New Roman"/>
-          <w:sz w:val="28"/>
-          <w:szCs w:val="28"/>
-        </w:rPr>
-        <w:t xml:space="preserve"> and exactly will create the </w:t>
-      </w:r>
-      <w:proofErr w:type="spellStart"/>
-      <w:r>
-        <w:rPr>
-          <w:rFonts w:ascii="Times New Roman" w:hAnsi="Times New Roman" w:cs="Times New Roman"/>
-          <w:sz w:val="28"/>
-          <w:szCs w:val="28"/>
-        </w:rPr>
-        <w:t>webRTC</w:t>
-      </w:r>
-      <w:proofErr w:type="spellEnd"/>
-      <w:r>
-        <w:rPr>
-          <w:rFonts w:ascii="Times New Roman" w:hAnsi="Times New Roman" w:cs="Times New Roman"/>
-          <w:sz w:val="28"/>
-          <w:szCs w:val="28"/>
-        </w:rPr>
-        <w:t xml:space="preserve"> mesh architecture.</w:t>
+        <w:t xml:space="preserve"> For that, we will be using the webRTC and exactly will create the webRTC mesh architecture.</w:t>
       </w:r>
     </w:p>
     <w:p>
@@ -1986,25 +1786,7 @@
           <w:sz w:val="28"/>
           <w:szCs w:val="28"/>
         </w:rPr>
-        <w:t xml:space="preserve">In its simplest way, </w:t>
-      </w:r>
-      <w:proofErr w:type="spellStart"/>
-      <w:r>
-        <w:rPr>
-          <w:rFonts w:ascii="Times New Roman" w:hAnsi="Times New Roman" w:cs="Times New Roman"/>
-          <w:sz w:val="28"/>
-          <w:szCs w:val="28"/>
-        </w:rPr>
-        <w:t>webRTC</w:t>
-      </w:r>
-      <w:proofErr w:type="spellEnd"/>
-      <w:r>
-        <w:rPr>
-          <w:rFonts w:ascii="Times New Roman" w:hAnsi="Times New Roman" w:cs="Times New Roman"/>
-          <w:sz w:val="28"/>
-          <w:szCs w:val="28"/>
-        </w:rPr>
-        <w:t xml:space="preserve"> allows us to set up a live peer-to-peer direct connection between two browsers to exchange video, audio and data between them.</w:t>
+        <w:t>In its simplest way, webRTC allows us to set up a live peer-to-peer direct connection between two browsers to exchange video, audio and data between them.</w:t>
       </w:r>
     </w:p>
     <w:p>
@@ -2172,25 +1954,7 @@
           <w:sz w:val="28"/>
           <w:szCs w:val="28"/>
         </w:rPr>
-        <w:t xml:space="preserve">4 </w:t>
-      </w:r>
-      <w:proofErr w:type="gramStart"/>
-      <w:r>
-        <w:rPr>
-          <w:rFonts w:ascii="Times New Roman" w:hAnsi="Times New Roman" w:cs="Times New Roman"/>
-          <w:sz w:val="28"/>
-          <w:szCs w:val="28"/>
-        </w:rPr>
-        <w:t>connection</w:t>
-      </w:r>
-      <w:proofErr w:type="gramEnd"/>
-      <w:r>
-        <w:rPr>
-          <w:rFonts w:ascii="Times New Roman" w:hAnsi="Times New Roman" w:cs="Times New Roman"/>
-          <w:sz w:val="28"/>
-          <w:szCs w:val="28"/>
-        </w:rPr>
-        <w:t xml:space="preserve"> between all the users in the room.</w:t>
+        <w:t>4 connection between all the users in the room.</w:t>
       </w:r>
       <w:r>
         <w:rPr>
@@ -2427,25 +2191,7 @@
           <w:sz w:val="28"/>
           <w:szCs w:val="28"/>
         </w:rPr>
-        <w:t xml:space="preserve">s </w:t>
-      </w:r>
-      <w:proofErr w:type="gramStart"/>
-      <w:r>
-        <w:rPr>
-          <w:rFonts w:ascii="Times New Roman" w:hAnsi="Times New Roman" w:cs="Times New Roman"/>
-          <w:sz w:val="28"/>
-          <w:szCs w:val="28"/>
-        </w:rPr>
-        <w:t>the another</w:t>
-      </w:r>
-      <w:proofErr w:type="gramEnd"/>
-      <w:r>
-        <w:rPr>
-          <w:rFonts w:ascii="Times New Roman" w:hAnsi="Times New Roman" w:cs="Times New Roman"/>
-          <w:sz w:val="28"/>
-          <w:szCs w:val="28"/>
-        </w:rPr>
-        <w:t xml:space="preserve"> reason, we should not use Mesh architecture for higher number of users.</w:t>
+        <w:t>s the another reason, we should not use Mesh architecture for higher number of users.</w:t>
       </w:r>
     </w:p>
     <w:p>
@@ -2610,97 +2356,23 @@
           <w:sz w:val="28"/>
           <w:szCs w:val="28"/>
         </w:rPr>
-        <w:t xml:space="preserve">To create our </w:t>
-      </w:r>
-      <w:proofErr w:type="spellStart"/>
-      <w:r>
-        <w:rPr>
-          <w:rFonts w:ascii="Times New Roman" w:hAnsi="Times New Roman" w:cs="Times New Roman"/>
-          <w:sz w:val="28"/>
-          <w:szCs w:val="28"/>
-        </w:rPr>
-        <w:t>webRTC</w:t>
-      </w:r>
-      <w:proofErr w:type="spellEnd"/>
-      <w:r>
-        <w:rPr>
-          <w:rFonts w:ascii="Times New Roman" w:hAnsi="Times New Roman" w:cs="Times New Roman"/>
-          <w:sz w:val="28"/>
-          <w:szCs w:val="28"/>
-        </w:rPr>
-        <w:t xml:space="preserve"> logic, we will use the simple-peer package.</w:t>
-      </w:r>
-      <w:r>
-        <w:rPr>
-          <w:rFonts w:ascii="Times New Roman" w:hAnsi="Times New Roman" w:cs="Times New Roman"/>
-          <w:sz w:val="28"/>
-          <w:szCs w:val="28"/>
-        </w:rPr>
-        <w:t xml:space="preserve"> This is a simple wrapper for </w:t>
-      </w:r>
-      <w:proofErr w:type="spellStart"/>
-      <w:r>
-        <w:rPr>
-          <w:rFonts w:ascii="Times New Roman" w:hAnsi="Times New Roman" w:cs="Times New Roman"/>
-          <w:sz w:val="28"/>
-          <w:szCs w:val="28"/>
-        </w:rPr>
-        <w:t>webRTC</w:t>
-      </w:r>
-      <w:proofErr w:type="spellEnd"/>
-      <w:r>
-        <w:rPr>
-          <w:rFonts w:ascii="Times New Roman" w:hAnsi="Times New Roman" w:cs="Times New Roman"/>
-          <w:sz w:val="28"/>
-          <w:szCs w:val="28"/>
-        </w:rPr>
-        <w:t xml:space="preserve"> functions that are delivered by the browsers.</w:t>
-      </w:r>
-      <w:r>
-        <w:rPr>
-          <w:rFonts w:ascii="Times New Roman" w:hAnsi="Times New Roman" w:cs="Times New Roman"/>
-          <w:sz w:val="28"/>
-          <w:szCs w:val="28"/>
-        </w:rPr>
-        <w:t xml:space="preserve"> This package makes it simple for us by doing </w:t>
-      </w:r>
-      <w:proofErr w:type="spellStart"/>
-      <w:r>
-        <w:rPr>
-          <w:rFonts w:ascii="Times New Roman" w:hAnsi="Times New Roman" w:cs="Times New Roman"/>
-          <w:sz w:val="28"/>
-          <w:szCs w:val="28"/>
-        </w:rPr>
-        <w:t>webRTC</w:t>
-      </w:r>
-      <w:proofErr w:type="spellEnd"/>
-      <w:r>
-        <w:rPr>
-          <w:rFonts w:ascii="Times New Roman" w:hAnsi="Times New Roman" w:cs="Times New Roman"/>
-          <w:sz w:val="28"/>
-          <w:szCs w:val="28"/>
-        </w:rPr>
-        <w:t xml:space="preserve"> configuration on </w:t>
-      </w:r>
-      <w:proofErr w:type="spellStart"/>
-      <w:proofErr w:type="gramStart"/>
-      <w:r>
-        <w:rPr>
-          <w:rFonts w:ascii="Times New Roman" w:hAnsi="Times New Roman" w:cs="Times New Roman"/>
-          <w:sz w:val="28"/>
-          <w:szCs w:val="28"/>
-        </w:rPr>
-        <w:t>it’s</w:t>
-      </w:r>
-      <w:proofErr w:type="spellEnd"/>
-      <w:proofErr w:type="gramEnd"/>
-      <w:r>
-        <w:rPr>
-          <w:rFonts w:ascii="Times New Roman" w:hAnsi="Times New Roman" w:cs="Times New Roman"/>
-          <w:sz w:val="28"/>
-          <w:szCs w:val="28"/>
-        </w:rPr>
-        <w:t xml:space="preserve"> end</w:t>
+        <w:t>To create our webRTC logic, we will use the simple-peer package.</w:t>
+      </w:r>
+      <w:r>
+        <w:rPr>
+          <w:rFonts w:ascii="Times New Roman" w:hAnsi="Times New Roman" w:cs="Times New Roman"/>
+          <w:sz w:val="28"/>
+          <w:szCs w:val="28"/>
+        </w:rPr>
+        <w:t xml:space="preserve"> This is a simple wrapper for webRTC functions that are delivered by the browsers.</w:t>
+      </w:r>
+      <w:r>
+        <w:rPr>
+          <w:rFonts w:ascii="Times New Roman" w:hAnsi="Times New Roman" w:cs="Times New Roman"/>
+          <w:sz w:val="28"/>
+          <w:szCs w:val="28"/>
+        </w:rPr>
+        <w:t xml:space="preserve"> This package makes it simple for us by doing webRTC configuration on it’s end</w:t>
       </w:r>
       <w:r>
         <w:rPr>
@@ -2769,43 +2441,7 @@
           <w:szCs w:val="28"/>
         </w:rPr>
         <w:lastRenderedPageBreak/>
-        <w:t xml:space="preserve">Now we will discuss about the events that a user needs to emit, when a new user joins the room. They will be connected using the </w:t>
-      </w:r>
-      <w:proofErr w:type="spellStart"/>
-      <w:r>
-        <w:rPr>
-          <w:rFonts w:ascii="Times New Roman" w:hAnsi="Times New Roman" w:cs="Times New Roman"/>
-          <w:sz w:val="28"/>
-          <w:szCs w:val="28"/>
-        </w:rPr>
-        <w:t>webRTC</w:t>
-      </w:r>
-      <w:proofErr w:type="spellEnd"/>
-      <w:r>
-        <w:rPr>
-          <w:rFonts w:ascii="Times New Roman" w:hAnsi="Times New Roman" w:cs="Times New Roman"/>
-          <w:sz w:val="28"/>
-          <w:szCs w:val="28"/>
-        </w:rPr>
-        <w:t xml:space="preserve">. The new user will enter the room, other users which are already in the room will need to prepare their incoming peer connection object of </w:t>
-      </w:r>
-      <w:proofErr w:type="spellStart"/>
-      <w:r>
-        <w:rPr>
-          <w:rFonts w:ascii="Times New Roman" w:hAnsi="Times New Roman" w:cs="Times New Roman"/>
-          <w:sz w:val="28"/>
-          <w:szCs w:val="28"/>
-        </w:rPr>
-        <w:t>webRTc</w:t>
-      </w:r>
-      <w:proofErr w:type="spellEnd"/>
-      <w:r>
-        <w:rPr>
-          <w:rFonts w:ascii="Times New Roman" w:hAnsi="Times New Roman" w:cs="Times New Roman"/>
-          <w:sz w:val="28"/>
-          <w:szCs w:val="28"/>
-        </w:rPr>
-        <w:t xml:space="preserve"> to inform this new user, that we are ready to establish the new direct connection.</w:t>
+        <w:t>Now we will discuss about the events that a user needs to emit, when a new user joins the room. They will be connected using the webRTC. The new user will enter the room, other users which are already in the room will need to prepare their incoming peer connection object of webRTc to inform this new user, that we are ready to establish the new direct connection.</w:t>
       </w:r>
     </w:p>
     <w:p>
@@ -2881,16 +2517,73 @@
           <w:szCs w:val="28"/>
         </w:rPr>
       </w:pPr>
-      <w:proofErr w:type="spellStart"/>
-      <w:r>
-        <w:rPr>
-          <w:rFonts w:ascii="Times New Roman" w:hAnsi="Times New Roman" w:cs="Times New Roman"/>
-          <w:sz w:val="28"/>
-          <w:szCs w:val="28"/>
-        </w:rPr>
-        <w:t>Asdf</w:t>
-      </w:r>
-      <w:proofErr w:type="spellEnd"/>
+      <w:r>
+        <w:rPr>
+          <w:rFonts w:ascii="Times New Roman" w:hAnsi="Times New Roman" w:cs="Times New Roman"/>
+          <w:sz w:val="28"/>
+          <w:szCs w:val="28"/>
+        </w:rPr>
+        <w:t>Switching outgoing Video Tracks in Active Peer Connections:</w:t>
+      </w:r>
+    </w:p>
+    <w:p>
+      <w:pPr>
+        <w:jc w:val="both"/>
+        <w:rPr>
+          <w:rFonts w:ascii="Times New Roman" w:hAnsi="Times New Roman" w:cs="Times New Roman"/>
+          <w:sz w:val="28"/>
+          <w:szCs w:val="28"/>
+        </w:rPr>
+      </w:pPr>
+      <w:r>
+        <w:rPr>
+          <w:rFonts w:ascii="Times New Roman" w:hAnsi="Times New Roman" w:cs="Times New Roman"/>
+          <w:noProof/>
+          <w:sz w:val="28"/>
+          <w:szCs w:val="28"/>
+        </w:rPr>
+        <w:drawing>
+          <wp:inline distT="0" distB="0" distL="0" distR="0" wp14:anchorId="7FF66C5C" wp14:editId="76E62AF5">
+            <wp:extent cx="5852160" cy="3291840"/>
+            <wp:effectExtent l="0" t="0" r="0" b="3810"/>
+            <wp:docPr id="13" name="Picture 13"/>
+            <wp:cNvGraphicFramePr>
+              <a:graphicFrameLocks xmlns:a="http://schemas.openxmlformats.org/drawingml/2006/main" noChangeAspect="1"/>
+            </wp:cNvGraphicFramePr>
+            <a:graphic xmlns:a="http://schemas.openxmlformats.org/drawingml/2006/main">
+              <a:graphicData uri="http://schemas.openxmlformats.org/drawingml/2006/picture">
+                <pic:pic xmlns:pic="http://schemas.openxmlformats.org/drawingml/2006/picture">
+                  <pic:nvPicPr>
+                    <pic:cNvPr id="13" name="Picture 13"/>
+                    <pic:cNvPicPr/>
+                  </pic:nvPicPr>
+                  <pic:blipFill>
+                    <a:blip r:embed="rId20" cstate="print">
+                      <a:extLst>
+                        <a:ext uri="{28A0092B-C50C-407E-A947-70E740481C1C}">
+                          <a14:useLocalDpi xmlns:a14="http://schemas.microsoft.com/office/drawing/2010/main" val="0"/>
+                        </a:ext>
+                      </a:extLst>
+                    </a:blip>
+                    <a:stretch>
+                      <a:fillRect/>
+                    </a:stretch>
+                  </pic:blipFill>
+                  <pic:spPr>
+                    <a:xfrm>
+                      <a:off x="0" y="0"/>
+                      <a:ext cx="5855227" cy="3293565"/>
+                    </a:xfrm>
+                    <a:prstGeom prst="rect">
+                      <a:avLst/>
+                    </a:prstGeom>
+                  </pic:spPr>
+                </pic:pic>
+              </a:graphicData>
+            </a:graphic>
+          </wp:inline>
+        </w:drawing>
+      </w:r>
     </w:p>
     <w:p>
       <w:pPr>
@@ -2906,16 +2599,39 @@
           <w:szCs w:val="28"/>
         </w:rPr>
       </w:pPr>
-      <w:proofErr w:type="spellStart"/>
-      <w:r>
-        <w:rPr>
-          <w:rFonts w:ascii="Times New Roman" w:hAnsi="Times New Roman" w:cs="Times New Roman"/>
-          <w:sz w:val="28"/>
-          <w:szCs w:val="28"/>
-        </w:rPr>
-        <w:t>Asdf</w:t>
-      </w:r>
-      <w:proofErr w:type="spellEnd"/>
+      <w:r>
+        <w:rPr>
+          <w:rFonts w:ascii="Times New Roman" w:hAnsi="Times New Roman" w:cs="Times New Roman"/>
+          <w:sz w:val="28"/>
+          <w:szCs w:val="28"/>
+        </w:rPr>
+        <w:lastRenderedPageBreak/>
+        <w:t xml:space="preserve">On every Peer object which is already connected with other users with webRTC technology, </w:t>
+      </w:r>
+      <w:r>
+        <w:rPr>
+          <w:rFonts w:ascii="Times New Roman" w:hAnsi="Times New Roman" w:cs="Times New Roman"/>
+          <w:sz w:val="28"/>
+          <w:szCs w:val="28"/>
+        </w:rPr>
+        <w:t>we have a function replaceTrack().</w:t>
+      </w:r>
+      <w:r>
+        <w:rPr>
+          <w:rFonts w:ascii="Times New Roman" w:hAnsi="Times New Roman" w:cs="Times New Roman"/>
+          <w:sz w:val="28"/>
+          <w:szCs w:val="28"/>
+        </w:rPr>
+        <w:t xml:space="preserve"> But first we need to get all the sender. With simple-peer package it becomes very easy because when we are working with the native webRTC implementation, if we have the peer connection object, first we need to get the senders and the sender are responsible for sending the audio and video tracks to other users.</w:t>
+      </w:r>
+      <w:r>
+        <w:rPr>
+          <w:rFonts w:ascii="Times New Roman" w:hAnsi="Times New Roman" w:cs="Times New Roman"/>
+          <w:sz w:val="28"/>
+          <w:szCs w:val="28"/>
+        </w:rPr>
+        <w:t xml:space="preserve"> Simple-peer has a little different logic on that.</w:t>
+      </w:r>
     </w:p>
     <w:p>
       <w:pPr>
@@ -2931,6 +2647,53 @@
           <w:szCs w:val="28"/>
         </w:rPr>
       </w:pPr>
+      <w:r>
+        <w:rPr>
+          <w:rFonts w:ascii="Times New Roman" w:hAnsi="Times New Roman" w:cs="Times New Roman"/>
+          <w:sz w:val="28"/>
+          <w:szCs w:val="28"/>
+        </w:rPr>
+        <w:t>On switching the media stream</w:t>
+      </w:r>
+      <w:r>
+        <w:rPr>
+          <w:rFonts w:ascii="Times New Roman" w:hAnsi="Times New Roman" w:cs="Times New Roman"/>
+          <w:sz w:val="28"/>
+          <w:szCs w:val="28"/>
+        </w:rPr>
+        <w:t xml:space="preserve"> (like we are doing in case of screen sharing)</w:t>
+      </w:r>
+      <w:r>
+        <w:rPr>
+          <w:rFonts w:ascii="Times New Roman" w:hAnsi="Times New Roman" w:cs="Times New Roman"/>
+          <w:sz w:val="28"/>
+          <w:szCs w:val="28"/>
+        </w:rPr>
+        <w:t>, we need to change the track that is sent by the peer object to every other user connected directly, which is a little complicated process.</w:t>
+      </w:r>
+    </w:p>
+    <w:p>
+      <w:pPr>
+        <w:pStyle w:val="ListParagraph"/>
+        <w:numPr>
+          <w:ilvl w:val="0"/>
+          <w:numId w:val="2"/>
+        </w:numPr>
+        <w:jc w:val="both"/>
+        <w:rPr>
+          <w:rFonts w:ascii="Times New Roman" w:hAnsi="Times New Roman" w:cs="Times New Roman"/>
+          <w:sz w:val="28"/>
+          <w:szCs w:val="28"/>
+        </w:rPr>
+      </w:pPr>
+      <w:r>
+        <w:rPr>
+          <w:rFonts w:ascii="Times New Roman" w:hAnsi="Times New Roman" w:cs="Times New Roman"/>
+          <w:sz w:val="28"/>
+          <w:szCs w:val="28"/>
+        </w:rPr>
+        <w:t>asdf</w:t>
+      </w:r>
     </w:p>
     <w:sectPr>
       <w:pgSz w:w="12240" w:h="15840"/>

</xml_diff>